<commit_message>
Updated Interim Report & Created VMs
Updated Interim Report with further details on now posted questionnaires, and begun laying out the various sections that will need completion over the coming weeks. I have also uploaded the documentation containing my setup details for my VMs.
</commit_message>
<xml_diff>
--- a/Interim Documentation/C20441826 - FYP - Interim Report.docx
+++ b/Interim Documentation/C20441826 - FYP - Interim Report.docx
@@ -4675,7 +4675,43 @@
         <w:t xml:space="preserve">Software you’ve looked into </w:t>
       </w:r>
       <w:r>
-        <w:t>related tour solution</w:t>
+        <w:t>related to</w:t>
+      </w:r>
+      <w:r>
+        <w:t xml:space="preserve"> yo</w:t>
+      </w:r>
+      <w:r>
+        <w:t>ur solution</w:t>
+      </w:r>
+    </w:p>
+    <w:p/>
+    <w:p>
+      <w:r>
+        <w:t>Brightspace</w:t>
+      </w:r>
+    </w:p>
+    <w:p/>
+    <w:p>
+      <w:r>
+        <w:t>Moodle</w:t>
+      </w:r>
+    </w:p>
+    <w:p/>
+    <w:p>
+      <w:r>
+        <w:t>Loop</w:t>
+      </w:r>
+    </w:p>
+    <w:p/>
+    <w:p>
+      <w:r>
+        <w:t>Blackboard</w:t>
+      </w:r>
+    </w:p>
+    <w:p/>
+    <w:p>
+      <w:r>
+        <w:t>Canvas</w:t>
       </w:r>
     </w:p>
     <w:p/>
@@ -4706,11 +4742,44 @@
     </w:p>
     <w:p/>
     <w:p>
+      <w:r>
+        <w:t>Web Development (HTML, CSS, HTMX, Django)</w:t>
+      </w:r>
+    </w:p>
+    <w:p/>
+    <w:p>
+      <w:r>
+        <w:t>Database Development (Postgres, Cassandra, MongoDB)</w:t>
+      </w:r>
+    </w:p>
+    <w:p/>
+    <w:p>
+      <w:r>
+        <w:t>Monitoring Systems (Prometheus, Grafana, Kubernetes)</w:t>
+      </w:r>
+    </w:p>
+    <w:p/>
+    <w:p>
+      <w:r>
+        <w:t>Virtual Machines (VirtualBox, VMWare)</w:t>
+      </w:r>
+    </w:p>
+    <w:p/>
+    <w:p>
+      <w:r>
+        <w:t>Cloud Infrastructure (Azure, AWS)</w:t>
+      </w:r>
+    </w:p>
+    <w:p/>
+    <w:p/>
+    <w:p/>
+    <w:p>
       <w:pPr>
         <w:pStyle w:val="Heading2"/>
       </w:pPr>
       <w:bookmarkStart w:id="10" w:name="_Toc212189660"/>
       <w:r>
+        <w:lastRenderedPageBreak/>
         <w:t>2.4</w:t>
       </w:r>
       <w:r>
@@ -4724,7 +4793,43 @@
     <w:p/>
     <w:p>
       <w:r>
-        <w:t>Domain specific research</w:t>
+        <w:t>Website Frameworks for Design</w:t>
+      </w:r>
+    </w:p>
+    <w:p/>
+    <w:p>
+      <w:r>
+        <w:t>Caching</w:t>
+      </w:r>
+    </w:p>
+    <w:p/>
+    <w:p>
+      <w:r>
+        <w:t>GDPR</w:t>
+      </w:r>
+    </w:p>
+    <w:p/>
+    <w:p>
+      <w:r>
+        <w:t>Security</w:t>
+      </w:r>
+    </w:p>
+    <w:p/>
+    <w:p>
+      <w:r>
+        <w:t>Performance</w:t>
+      </w:r>
+    </w:p>
+    <w:p/>
+    <w:p>
+      <w:r>
+        <w:t>Accessibility</w:t>
+      </w:r>
+    </w:p>
+    <w:p/>
+    <w:p>
+      <w:r>
+        <w:t>Availability</w:t>
       </w:r>
     </w:p>
     <w:p/>
@@ -4745,6 +4850,11 @@
       <w:bookmarkEnd w:id="11"/>
     </w:p>
     <w:p/>
+    <w:p>
+      <w:r>
+        <w:t>2 From Initial Proposal</w:t>
+      </w:r>
+    </w:p>
     <w:p/>
     <w:p>
       <w:pPr>
@@ -4831,25 +4941,80 @@
       <w:bookmarkEnd w:id="15"/>
     </w:p>
     <w:p>
-      <w:r>
+      <w:pPr>
+        <w:rPr>
+          <w:b/>
+          <w:bCs/>
+        </w:rPr>
+      </w:pPr>
+      <w:r>
+        <w:rPr>
+          <w:b/>
+          <w:bCs/>
+        </w:rPr>
         <w:t>Identify and consider key stakeholders</w:t>
       </w:r>
     </w:p>
-    <w:p>
-      <w:r>
+    <w:p/>
+    <w:p>
+      <w:r>
+        <w:t>Students, Lecturers, Security Team, Administrators</w:t>
+      </w:r>
+    </w:p>
+    <w:p/>
+    <w:p>
+      <w:pPr>
+        <w:rPr>
+          <w:b/>
+          <w:bCs/>
+        </w:rPr>
+      </w:pPr>
+      <w:r>
+        <w:rPr>
+          <w:b/>
+          <w:bCs/>
+        </w:rPr>
         <w:t>Describe how to c</w:t>
       </w:r>
       <w:r>
+        <w:rPr>
+          <w:b/>
+          <w:bCs/>
+        </w:rPr>
         <w:t>ollect requirements</w:t>
       </w:r>
     </w:p>
     <w:p>
       <w:r>
+        <w:br/>
+        <w:t xml:space="preserve">Questionnaires, Research on Relevant Technologies (Brightspace etc.), Research on Performance, Security GDPR, </w:t>
+      </w:r>
+    </w:p>
+    <w:p/>
+    <w:p/>
+    <w:p>
+      <w:pPr>
+        <w:rPr>
+          <w:b/>
+          <w:bCs/>
+        </w:rPr>
+      </w:pPr>
+      <w:r>
+        <w:rPr>
+          <w:b/>
+          <w:bCs/>
+        </w:rPr>
         <w:t>Collect initial requirements</w:t>
       </w:r>
     </w:p>
     <w:p/>
     <w:p>
+      <w:r>
+        <w:t>Review Brightspace Features, Review Registration System, Review Office365 Services.</w:t>
+      </w:r>
+    </w:p>
+    <w:p/>
+    <w:p>
       <w:pPr>
         <w:pStyle w:val="Heading2"/>
       </w:pPr>
@@ -4871,54 +5036,39 @@
       </w:r>
     </w:p>
     <w:p/>
+    <w:p/>
+    <w:p/>
+    <w:p/>
+    <w:p/>
+    <w:p/>
+    <w:p/>
+    <w:p/>
+    <w:p/>
+    <w:p/>
+    <w:p/>
+    <w:p/>
+    <w:p/>
+    <w:p/>
     <w:p>
       <w:pPr>
         <w:pStyle w:val="Heading2"/>
       </w:pPr>
-      <w:bookmarkStart w:id="17" w:name="_Toc212189667"/>
-      <w:r>
-        <w:t>3.X Other Section</w:t>
+      <w:bookmarkStart w:id="17" w:name="_Toc212189668"/>
+      <w:r>
+        <w:t>3.</w:t>
+      </w:r>
+      <w:r>
+        <w:t>4</w:t>
+      </w:r>
+      <w:r>
+        <w:t xml:space="preserve"> </w:t>
       </w:r>
       <w:bookmarkEnd w:id="17"/>
-    </w:p>
-    <w:p/>
-    <w:p/>
-    <w:p/>
-    <w:p/>
-    <w:p/>
-    <w:p/>
-    <w:p/>
-    <w:p/>
-    <w:p/>
-    <w:p/>
-    <w:p/>
-    <w:p/>
-    <w:p/>
-    <w:p/>
-    <w:p/>
-    <w:p/>
-    <w:p/>
-    <w:p/>
-    <w:p/>
-    <w:p/>
-    <w:p>
-      <w:pPr>
-        <w:pStyle w:val="Heading2"/>
-      </w:pPr>
-      <w:bookmarkStart w:id="18" w:name="_Toc212189668"/>
-      <w:r>
-        <w:lastRenderedPageBreak/>
-        <w:t>3.</w:t>
-      </w:r>
-      <w:r>
-        <w:t>5</w:t>
-      </w:r>
-      <w:r>
-        <w:t xml:space="preserve"> </w:t>
-      </w:r>
-      <w:bookmarkEnd w:id="18"/>
-      <w:r>
-        <w:t>Questionnaire Feedback</w:t>
+      <w:r>
+        <w:t>Questionnaire</w:t>
+      </w:r>
+      <w:r>
+        <w:t>s</w:t>
       </w:r>
     </w:p>
     <w:p/>
@@ -4951,21 +5101,7 @@
           <w:i/>
           <w:iCs/>
         </w:rPr>
-        <w:t>from my time at Coláiste Dh</w:t>
-      </w:r>
-      <w:r>
-        <w:rPr>
-          <w:i/>
-          <w:iCs/>
-        </w:rPr>
-        <w:t>ú</w:t>
-      </w:r>
-      <w:r>
-        <w:rPr>
-          <w:i/>
-          <w:iCs/>
-        </w:rPr>
-        <w:t>laigh College of Further Education</w:t>
+        <w:t>from my time at Coláiste Dhúlaigh College of Further Education</w:t>
       </w:r>
       <w:r>
         <w:t>)</w:t>
@@ -5134,14 +5270,19 @@
         </w:rPr>
       </w:pPr>
       <w:r>
-        <w:lastRenderedPageBreak/>
         <w:t xml:space="preserve">There are three </w:t>
       </w:r>
       <w:r>
         <w:t>sections</w:t>
       </w:r>
       <w:r>
-        <w:t xml:space="preserve"> for this survey, starting with General Feedback:</w:t>
+        <w:t xml:space="preserve"> for this survey, starting with General </w:t>
+      </w:r>
+      <w:r>
+        <w:t>Questions</w:t>
+      </w:r>
+      <w:r>
+        <w:t>:</w:t>
       </w:r>
       <w:r>
         <w:br/>
@@ -5164,7 +5305,14 @@
           <w:b/>
           <w:bCs/>
         </w:rPr>
-        <w:t>General Feedback</w:t>
+        <w:t xml:space="preserve">General </w:t>
+      </w:r>
+      <w:r>
+        <w:rPr>
+          <w:b/>
+          <w:bCs/>
+        </w:rPr>
+        <w:t>Questions</w:t>
       </w:r>
       <w:r>
         <w:rPr>
@@ -5292,7 +5440,7 @@
           <w:i/>
           <w:iCs/>
         </w:rPr>
-        <w:br/>
+        <w:t xml:space="preserve"> (Enter)</w:t>
       </w:r>
       <w:r>
         <w:rPr>
@@ -5301,6 +5449,13 @@
         </w:rPr>
         <w:br/>
       </w:r>
+      <w:r>
+        <w:rPr>
+          <w:i/>
+          <w:iCs/>
+        </w:rPr>
+        <w:br/>
+      </w:r>
     </w:p>
     <w:p>
       <w:pPr>
@@ -5311,17 +5466,19 @@
         </w:numPr>
       </w:pPr>
       <w:r>
-        <w:t>How have you found using your Virtual Learning Environment(s)?</w:t>
+        <w:t>How would you rate your experience using the Virtual Learning Environment(s)?</w:t>
       </w:r>
       <w:r>
         <w:t xml:space="preserve"> </w:t>
       </w:r>
+      <w:proofErr w:type="gramStart"/>
       <w:r>
         <w:rPr>
           <w:color w:val="EE0000"/>
         </w:rPr>
         <w:t>*</w:t>
       </w:r>
+      <w:proofErr w:type="gramEnd"/>
       <w:r>
         <w:br/>
       </w:r>
@@ -5401,7 +5558,13 @@
         </w:numPr>
       </w:pPr>
       <w:r>
-        <w:t>What is the easiest part of using the Virtual Learning Environment(s)?</w:t>
+        <w:t xml:space="preserve">What is the easiest </w:t>
+      </w:r>
+      <w:r>
+        <w:t>feature to use in the</w:t>
+      </w:r>
+      <w:r>
+        <w:t xml:space="preserve"> Virtual Learning Environment(s)?</w:t>
       </w:r>
       <w:r>
         <w:t xml:space="preserve"> </w:t>
@@ -5446,7 +5609,13 @@
         </w:numPr>
       </w:pPr>
       <w:r>
-        <w:t>What is the hardest part of using the Virtual Learning Environment(s)?</w:t>
+        <w:t xml:space="preserve">What is the hardest </w:t>
+      </w:r>
+      <w:r>
+        <w:t>feature to use in</w:t>
+      </w:r>
+      <w:r>
+        <w:t xml:space="preserve"> the Virtual Learning Environment(s)?</w:t>
       </w:r>
       <w:r>
         <w:t xml:space="preserve"> </w:t>
@@ -5491,13 +5660,7 @@
         </w:numPr>
       </w:pPr>
       <w:r>
-        <w:t>If there was one thing you could change about</w:t>
-      </w:r>
-      <w:r>
-        <w:t>, or add to,</w:t>
-      </w:r>
-      <w:r>
-        <w:t xml:space="preserve"> the Virtual Learning Environment(s), what would it be?</w:t>
+        <w:t>If there was one thing you could change about the Virtual Learning Environment(s), what would it be?</w:t>
       </w:r>
       <w:r>
         <w:t xml:space="preserve"> </w:t>
@@ -5739,7 +5902,10 @@
         </w:numPr>
       </w:pPr>
       <w:r>
-        <w:t>Other - …</w:t>
+        <w:t xml:space="preserve">Other </w:t>
+      </w:r>
+      <w:r>
+        <w:t>(Specify)</w:t>
       </w:r>
       <w:r>
         <w:br/>
@@ -5757,7 +5923,13 @@
         </w:numPr>
       </w:pPr>
       <w:r>
-        <w:t>How has it affected your use of the Virtual Learning Environment?</w:t>
+        <w:t xml:space="preserve">How has </w:t>
+      </w:r>
+      <w:r>
+        <w:t>your relevant disability</w:t>
+      </w:r>
+      <w:r>
+        <w:t xml:space="preserve"> affected your use of the Virtual Learning Environment?</w:t>
       </w:r>
       <w:r>
         <w:br/>
@@ -5911,18 +6083,53 @@
         <w:t>No</w:t>
       </w:r>
     </w:p>
+    <w:p>
+      <w:r>
+        <w:lastRenderedPageBreak/>
+        <w:t xml:space="preserve">Alongside this Student Questionnaire, I also created one aimed at Lecturers, so that I could gain feedback on the relevant features that are necessary for them to use this platform. I have </w:t>
+      </w:r>
+      <w:r>
+        <w:t>used the same layout of questions, but separated it into a second form, so that I could differentiate the data that is being collected from student data.</w:t>
+      </w:r>
+      <w:r>
+        <w:t xml:space="preserve"> The general and short nature of the questionnaire meant that the questions still apply, </w:t>
+      </w:r>
+      <w:proofErr w:type="gramStart"/>
+      <w:r>
+        <w:t>and also</w:t>
+      </w:r>
+      <w:proofErr w:type="gramEnd"/>
+      <w:r>
+        <w:t xml:space="preserve"> enable a more engaging response, with no burden to spend more than a few minutes on giving feedback.</w:t>
+      </w:r>
+    </w:p>
     <w:p/>
     <w:p>
       <w:pPr>
         <w:pStyle w:val="Heading2"/>
       </w:pPr>
+      <w:bookmarkStart w:id="18" w:name="_Toc212189667"/>
+      <w:r>
+        <w:t>3.</w:t>
+      </w:r>
+      <w:bookmarkEnd w:id="18"/>
+      <w:r>
+        <w:t>5 Questionnaire Feedback</w:t>
+      </w:r>
+    </w:p>
+    <w:p/>
+    <w:p/>
+    <w:p/>
+    <w:p>
+      <w:pPr>
+        <w:pStyle w:val="Heading2"/>
+      </w:pPr>
       <w:bookmarkStart w:id="19" w:name="_Toc212189669"/>
       <w:r>
-        <w:lastRenderedPageBreak/>
         <w:t>3.</w:t>
       </w:r>
       <w:r>
-        <w:t>X</w:t>
+        <w:t>6</w:t>
       </w:r>
       <w:r>
         <w:t xml:space="preserve"> </w:t>
@@ -5959,7 +6166,13 @@
       </w:pPr>
       <w:bookmarkStart w:id="20" w:name="_Toc212189670"/>
       <w:r>
-        <w:t>3.X Conclusions</w:t>
+        <w:t>3.</w:t>
+      </w:r>
+      <w:r>
+        <w:t>7</w:t>
+      </w:r>
+      <w:r>
+        <w:t xml:space="preserve"> Conclusions</w:t>
       </w:r>
       <w:bookmarkEnd w:id="20"/>
     </w:p>

</xml_diff>

<commit_message>
Begun Re-orientation & Later Part Implementation
Moving some sections around as they better related to the other, begun implementing further requirements gathering, design, testing and prototype related items.
</commit_message>
<xml_diff>
--- a/Interim Documentation/C20441826 - FYP - Interim Report.docx
+++ b/Interim Documentation/C20441826 - FYP - Interim Report.docx
@@ -12731,10 +12731,7 @@
         <w:t>ed</w:t>
       </w:r>
       <w:r>
-        <w:t xml:space="preserve"> in the event of a fault, to help re-deploy the failed system part as fast and efficiently as possible. In this case, the failure of a system part, such as the web application server / virtual machine, would have an outlined path and means to be fixed, before re-deployment. While the aforementioned Redundancy will help with preventing the downtime of the system, </w:t>
-      </w:r>
-      <w:r>
-        <w:t xml:space="preserve">there is cause for concern that the same error may occur on an exact copy of that system part. This will be the hardest to </w:t>
+        <w:t xml:space="preserve"> in the event of a fault, to help re-deploy the failed system part as fast and efficiently as possible. In this case, the failure of a system part, such as the web application server / virtual machine, would have an outlined path and means to be fixed, before re-deployment. While the aforementioned Redundancy will help with preventing the downtime of the system, there is cause for concern that the same error may occur on an exact copy of that system part. This will be the hardest to </w:t>
       </w:r>
       <w:r>
         <w:t>take into consideration</w:t>
@@ -12813,13 +12810,7 @@
         <w:br/>
       </w:r>
       <w:r>
-        <w:t xml:space="preserve">Previously mentioned in the ‘Potential Technologies Researched’ section, </w:t>
-      </w:r>
-      <w:r>
-        <w:t xml:space="preserve">Caching is used to store copies of frequently accessed data, temporarily, in a high-speed location, in order to limit the strain on the database. </w:t>
-      </w:r>
-      <w:r>
-        <w:t>PostgreSQL natively provides the ability to cache data, through the caching of data in tables, indexes (for searching through data records), and the execution plans of queries.</w:t>
+        <w:t>Previously mentioned in the ‘Potential Technologies Researched’ section, Caching is used to store copies of frequently accessed data, temporarily, in a high-speed location, in order to limit the strain on the database. PostgreSQL natively provides the ability to cache data, through the caching of data in tables, indexes (for searching through data records), and the execution plans of queries.</w:t>
       </w:r>
       <w:r>
         <w:t xml:space="preserve"> While it helps in improving the performance of a system, caching introduces the potential for out-of-date data to be pulled, should data from the cache, that has since been updated in the actual data storage, be used instead of retrieving the updated data </w:t>
@@ -13219,10 +13210,7 @@
         </w:numPr>
       </w:pPr>
       <w:r>
-        <w:t>Visual Impairment</w:t>
-      </w:r>
-      <w:r>
-        <w:t>s</w:t>
+        <w:t>Visual Impairments</w:t>
       </w:r>
       <w:r>
         <w:br/>
@@ -13243,10 +13231,7 @@
         </w:numPr>
       </w:pPr>
       <w:r>
-        <w:t>Hearing Impairment</w:t>
-      </w:r>
-      <w:r>
-        <w:t>s</w:t>
+        <w:t>Hearing Impairments</w:t>
       </w:r>
       <w:r>
         <w:br/>
@@ -13265,10 +13250,7 @@
         </w:numPr>
       </w:pPr>
       <w:r>
-        <w:t>Mobility Impairment</w:t>
-      </w:r>
-      <w:r>
-        <w:t>s</w:t>
+        <w:t>Mobility Impairments</w:t>
       </w:r>
       <w:r>
         <w:br/>
@@ -13287,10 +13269,7 @@
         </w:numPr>
       </w:pPr>
       <w:r>
-        <w:t>Speech Impairment</w:t>
-      </w:r>
-      <w:r>
-        <w:t>s</w:t>
+        <w:t>Speech Impairments</w:t>
       </w:r>
       <w:r>
         <w:br/>
@@ -13309,10 +13288,7 @@
         </w:numPr>
       </w:pPr>
       <w:r>
-        <w:t>Learning Disabilit</w:t>
-      </w:r>
-      <w:r>
-        <w:t>ies</w:t>
+        <w:t>Learning Disabilities</w:t>
       </w:r>
       <w:r>
         <w:br/>
@@ -13350,10 +13326,7 @@
         </w:numPr>
       </w:pPr>
       <w:r>
-        <w:t>Long Term Illness</w:t>
-      </w:r>
-      <w:r>
-        <w:t>es</w:t>
+        <w:t>Long Term Illnesses</w:t>
       </w:r>
       <w:r>
         <w:br/>
@@ -13372,10 +13345,7 @@
         </w:numPr>
       </w:pPr>
       <w:r>
-        <w:t>Mental Health Condition</w:t>
-      </w:r>
-      <w:r>
-        <w:t>s</w:t>
+        <w:t>Mental Health Conditions</w:t>
       </w:r>
       <w:r>
         <w:br/>
@@ -13968,18 +13938,154 @@
           <w:bCs/>
         </w:rPr>
       </w:pPr>
-      <w:r>
-        <w:rPr>
-          <w:b/>
-          <w:bCs/>
-        </w:rPr>
-        <w:t>Identify and consider key stakeholders</w:t>
-      </w:r>
-    </w:p>
-    <w:p/>
-    <w:p>
-      <w:r>
-        <w:t>Students, Lecturers, Security Team, Administrators</w:t>
+    </w:p>
+    <w:p>
+      <w:r>
+        <w:t>The key stakeholders for this system would include the following:</w:t>
+      </w:r>
+    </w:p>
+    <w:p/>
+    <w:p>
+      <w:pPr>
+        <w:pStyle w:val="ListParagraph"/>
+        <w:numPr>
+          <w:ilvl w:val="0"/>
+          <w:numId w:val="12"/>
+        </w:numPr>
+      </w:pPr>
+      <w:r>
+        <w:rPr>
+          <w:b/>
+          <w:bCs/>
+        </w:rPr>
+        <w:t>Students</w:t>
+      </w:r>
+      <w:r>
+        <w:br/>
+        <w:t xml:space="preserve">They would be the most frequent user of the system, and they would depend upon </w:t>
+      </w:r>
+      <w:r>
+        <w:t xml:space="preserve">it </w:t>
+      </w:r>
+      <w:r>
+        <w:t>for their studies.</w:t>
+      </w:r>
+      <w:r>
+        <w:br/>
+      </w:r>
+    </w:p>
+    <w:p>
+      <w:pPr>
+        <w:pStyle w:val="ListParagraph"/>
+        <w:numPr>
+          <w:ilvl w:val="0"/>
+          <w:numId w:val="12"/>
+        </w:numPr>
+      </w:pPr>
+      <w:r>
+        <w:rPr>
+          <w:b/>
+          <w:bCs/>
+        </w:rPr>
+        <w:t>Lecturers</w:t>
+      </w:r>
+      <w:r>
+        <w:rPr>
+          <w:b/>
+          <w:bCs/>
+        </w:rPr>
+        <w:br/>
+      </w:r>
+      <w:r>
+        <w:t>While there would be less lecturers than students, they would also be using this system as frequently as students, if not more, depending on their schedule of modules.</w:t>
+      </w:r>
+      <w:r>
+        <w:rPr>
+          <w:b/>
+          <w:bCs/>
+        </w:rPr>
+        <w:br/>
+      </w:r>
+    </w:p>
+    <w:p>
+      <w:pPr>
+        <w:pStyle w:val="ListParagraph"/>
+        <w:numPr>
+          <w:ilvl w:val="0"/>
+          <w:numId w:val="12"/>
+        </w:numPr>
+      </w:pPr>
+      <w:r>
+        <w:rPr>
+          <w:b/>
+          <w:bCs/>
+        </w:rPr>
+        <w:t>Executives</w:t>
+      </w:r>
+      <w:r>
+        <w:rPr>
+          <w:b/>
+          <w:bCs/>
+        </w:rPr>
+        <w:br/>
+      </w:r>
+      <w:r>
+        <w:t>While not a direct user of the system, the implementation of a system such as this would be important to them, as it could affect the reputation of the university, the costs relating to the university and the overall engagement of their hired staff.</w:t>
+      </w:r>
+      <w:r>
+        <w:rPr>
+          <w:b/>
+          <w:bCs/>
+        </w:rPr>
+        <w:br/>
+      </w:r>
+    </w:p>
+    <w:p>
+      <w:pPr>
+        <w:pStyle w:val="ListParagraph"/>
+        <w:numPr>
+          <w:ilvl w:val="0"/>
+          <w:numId w:val="12"/>
+        </w:numPr>
+      </w:pPr>
+      <w:r>
+        <w:rPr>
+          <w:b/>
+          <w:bCs/>
+        </w:rPr>
+        <w:t>Maintenance / Security Staff</w:t>
+      </w:r>
+      <w:r>
+        <w:rPr>
+          <w:b/>
+          <w:bCs/>
+        </w:rPr>
+        <w:br/>
+      </w:r>
+      <w:r>
+        <w:t>While also not a direct user of the system, they would have to engage with the operational function of the system, and it would affect their jobs heavily.</w:t>
+      </w:r>
+    </w:p>
+    <w:p>
+      <w:r>
+        <w:lastRenderedPageBreak/>
+        <w:t>To</w:t>
+      </w:r>
+      <w:r>
+        <w:t xml:space="preserve"> collect the requirements needed for this system to run</w:t>
+      </w:r>
+      <w:r>
+        <w:t>, the use of knowledge gained from the literature review, research into functional and non-functional requirements, and a collection of user feedback on related systems is needed.</w:t>
+      </w:r>
+    </w:p>
+    <w:p>
+      <w:r>
+        <w:t>This can be collected through research, referencing the material that the requirements will be based on, and through a questionnaire,</w:t>
+      </w:r>
+    </w:p>
+    <w:p>
+      <w:r>
+        <w:t>As the only true end users of the system, outside of some maintenance, are the students and lecturers, they will be the focal point for this requirement gathering.</w:t>
       </w:r>
     </w:p>
     <w:p/>
@@ -14053,7 +14159,6 @@
       </w:pPr>
       <w:bookmarkStart w:id="18" w:name="_Toc213457674"/>
       <w:r>
-        <w:lastRenderedPageBreak/>
         <w:t>3.</w:t>
       </w:r>
       <w:r>
@@ -14276,6 +14381,7 @@
           <w:b/>
           <w:bCs/>
         </w:rPr>
+        <w:lastRenderedPageBreak/>
         <w:t>Virtual Learning Environment Survey</w:t>
       </w:r>
       <w:r>
@@ -14354,7 +14460,6 @@
         </w:rPr>
       </w:pPr>
       <w:r>
-        <w:lastRenderedPageBreak/>
         <w:t xml:space="preserve">There are three </w:t>
       </w:r>
       <w:r>
@@ -14641,6 +14746,7 @@
         </w:numPr>
       </w:pPr>
       <w:r>
+        <w:lastRenderedPageBreak/>
         <w:t xml:space="preserve">What is the easiest </w:t>
       </w:r>
       <w:r>
@@ -14810,7 +14916,6 @@
           <w:b/>
           <w:bCs/>
         </w:rPr>
-        <w:lastRenderedPageBreak/>
         <w:t>Accessibility</w:t>
       </w:r>
       <w:r>
@@ -15029,6 +15134,7 @@
         </w:numPr>
       </w:pPr>
       <w:r>
+        <w:lastRenderedPageBreak/>
         <w:t>500 Character Limit</w:t>
       </w:r>
       <w:r>
@@ -15181,132 +15287,235 @@
     <w:p/>
     <w:p>
       <w:r>
+        <w:t xml:space="preserve">Alongside this Student Questionnaire, </w:t>
+      </w:r>
+      <w:r>
+        <w:t>another was</w:t>
+      </w:r>
+      <w:r>
+        <w:t xml:space="preserve"> created </w:t>
+      </w:r>
+      <w:r>
+        <w:t>for</w:t>
+      </w:r>
+      <w:r>
+        <w:t xml:space="preserve"> Lecturers, so that </w:t>
+      </w:r>
+      <w:r>
+        <w:t>an insight could be gained</w:t>
+      </w:r>
+      <w:r>
+        <w:t xml:space="preserve"> on the relevant features that </w:t>
+      </w:r>
+      <w:r>
+        <w:t>they felt were</w:t>
+      </w:r>
+      <w:r>
+        <w:t xml:space="preserve"> necessary for them to </w:t>
+      </w:r>
+      <w:r>
+        <w:t>engage with using a Virtual Learning Environment</w:t>
+      </w:r>
+      <w:r>
+        <w:t xml:space="preserve">. </w:t>
+      </w:r>
+      <w:r>
+        <w:t>Using the</w:t>
+      </w:r>
+      <w:r>
+        <w:t xml:space="preserve"> same layout of questions, but separated into a second form, </w:t>
+      </w:r>
+      <w:r>
+        <w:t>it was posted to</w:t>
+      </w:r>
+      <w:r>
+        <w:t xml:space="preserve"> differentiate the data being collected from student</w:t>
+      </w:r>
+      <w:r>
+        <w:t>s</w:t>
+      </w:r>
+      <w:r>
+        <w:t>.</w:t>
+      </w:r>
+      <w:r>
+        <w:t xml:space="preserve"> The general and short nature of the questionnaire meant that the questions still apply, and also enable a more engaging response, with no burden to spend more than a few minutes on giving feedback.</w:t>
+      </w:r>
+    </w:p>
+    <w:p/>
+    <w:p>
+      <w:pPr>
+        <w:pStyle w:val="Heading2"/>
+      </w:pPr>
+      <w:bookmarkStart w:id="19" w:name="_Toc213457675"/>
+      <w:r>
+        <w:t>3.</w:t>
+      </w:r>
+      <w:r>
+        <w:t>4</w:t>
+      </w:r>
+      <w:r>
+        <w:t xml:space="preserve"> Questionnaire Feedback</w:t>
+      </w:r>
+      <w:bookmarkEnd w:id="19"/>
+    </w:p>
+    <w:p/>
+    <w:p>
+      <w:r>
+        <w:t>In this section, a review of the feedback received from the questionnaires will be performed.</w:t>
+      </w:r>
+    </w:p>
+    <w:p>
+      <w:r>
+        <w:t>Starting off with the student feedback, there was a total of twenty-eight responses</w:t>
+      </w:r>
+      <w:r>
+        <w:t>, providing plenty of valuable feedback for the student use case scenario.</w:t>
+      </w:r>
+    </w:p>
+    <w:p>
+      <w:r>
+        <w:t>Regarding</w:t>
+      </w:r>
+      <w:r>
+        <w:t xml:space="preserve"> the lecturer feedback, there were a lot fewer responses, but some were received nonetheless</w:t>
+      </w:r>
+      <w:r>
+        <w:t>, providing valuable feedback for the lecturer use case scenario.</w:t>
+      </w:r>
+    </w:p>
+    <w:p/>
+    <w:p/>
+    <w:p/>
+    <w:p>
+      <w:pPr>
+        <w:pStyle w:val="Heading2"/>
+      </w:pPr>
+      <w:bookmarkStart w:id="20" w:name="_Toc213457676"/>
+      <w:r>
         <w:lastRenderedPageBreak/>
-        <w:t xml:space="preserve">Alongside this Student Questionnaire, </w:t>
-      </w:r>
-      <w:r>
-        <w:t>another was</w:t>
-      </w:r>
-      <w:r>
-        <w:t xml:space="preserve"> created </w:t>
-      </w:r>
-      <w:r>
-        <w:t>for</w:t>
-      </w:r>
-      <w:r>
-        <w:t xml:space="preserve"> Lecturers, so that </w:t>
-      </w:r>
-      <w:r>
-        <w:t>an insight could be gained</w:t>
-      </w:r>
-      <w:r>
-        <w:t xml:space="preserve"> on the relevant features that </w:t>
-      </w:r>
-      <w:r>
-        <w:t>they felt were</w:t>
-      </w:r>
-      <w:r>
-        <w:t xml:space="preserve"> necessary for them to </w:t>
-      </w:r>
-      <w:r>
-        <w:t>engage with using a Virtual Learning Environment</w:t>
-      </w:r>
-      <w:r>
-        <w:t xml:space="preserve">. </w:t>
-      </w:r>
-      <w:r>
-        <w:t>Using the</w:t>
-      </w:r>
-      <w:r>
-        <w:t xml:space="preserve"> same layout of questions, but separated into a second form, </w:t>
-      </w:r>
-      <w:r>
-        <w:t>it was posted to</w:t>
-      </w:r>
-      <w:r>
-        <w:t xml:space="preserve"> differentiate the data being collected from student</w:t>
-      </w:r>
-      <w:r>
-        <w:t>s</w:t>
-      </w:r>
-      <w:r>
-        <w:t>.</w:t>
-      </w:r>
-      <w:r>
-        <w:t xml:space="preserve"> The general and short nature of the questionnaire meant that the questions still apply, and also enable a more engaging response, with no burden to spend more than a few minutes on giving feedback.</w:t>
-      </w:r>
-    </w:p>
+        <w:t>3.5 Requirements Analysis</w:t>
+      </w:r>
+      <w:bookmarkEnd w:id="20"/>
+    </w:p>
+    <w:p>
+      <w:r>
+        <w:t>Develop an initial systems model through analysis of requirements</w:t>
+      </w:r>
+    </w:p>
+    <w:p>
+      <w:r>
+        <w:t xml:space="preserve">The general </w:t>
+      </w:r>
+      <w:proofErr w:type="spellStart"/>
+      <w:r>
+        <w:t>consen</w:t>
+      </w:r>
+      <w:proofErr w:type="spellEnd"/>
+    </w:p>
+    <w:p>
+      <w:r>
+        <w:t>The initial systems model for the student will consist of the following:</w:t>
+      </w:r>
+    </w:p>
+    <w:p/>
+    <w:p>
+      <w:r>
+        <w:drawing>
+          <wp:inline distT="0" distB="0" distL="0" distR="0" wp14:anchorId="46E9FE34" wp14:editId="23F051F6">
+            <wp:extent cx="5727700" cy="3039745"/>
+            <wp:effectExtent l="0" t="0" r="6350" b="8255"/>
+            <wp:docPr id="1218000226" name="Picture 1" descr="A diagram of a company&#10;&#10;AI-generated content may be incorrect."/>
+            <wp:cNvGraphicFramePr>
+              <a:graphicFrameLocks xmlns:a="http://schemas.openxmlformats.org/drawingml/2006/main" noChangeAspect="1"/>
+            </wp:cNvGraphicFramePr>
+            <a:graphic xmlns:a="http://schemas.openxmlformats.org/drawingml/2006/main">
+              <a:graphicData uri="http://schemas.openxmlformats.org/drawingml/2006/picture">
+                <pic:pic xmlns:pic="http://schemas.openxmlformats.org/drawingml/2006/picture">
+                  <pic:nvPicPr>
+                    <pic:cNvPr id="1218000226" name="Picture 1" descr="A diagram of a company&#10;&#10;AI-generated content may be incorrect."/>
+                    <pic:cNvPicPr/>
+                  </pic:nvPicPr>
+                  <pic:blipFill>
+                    <a:blip r:embed="rId15"/>
+                    <a:stretch>
+                      <a:fillRect/>
+                    </a:stretch>
+                  </pic:blipFill>
+                  <pic:spPr>
+                    <a:xfrm>
+                      <a:off x="0" y="0"/>
+                      <a:ext cx="5727700" cy="3039745"/>
+                    </a:xfrm>
+                    <a:prstGeom prst="rect">
+                      <a:avLst/>
+                    </a:prstGeom>
+                  </pic:spPr>
+                </pic:pic>
+              </a:graphicData>
+            </a:graphic>
+          </wp:inline>
+        </w:drawing>
+      </w:r>
+    </w:p>
+    <w:p/>
+    <w:p>
+      <w:r>
+        <w:t>The initial systems model for the lecturer will consist of the following:</w:t>
+      </w:r>
+    </w:p>
+    <w:p/>
+    <w:p>
+      <w:r>
+        <w:drawing>
+          <wp:inline distT="0" distB="0" distL="0" distR="0" wp14:anchorId="68D41CBA" wp14:editId="682E6356">
+            <wp:extent cx="5727700" cy="2934970"/>
+            <wp:effectExtent l="0" t="0" r="6350" b="0"/>
+            <wp:docPr id="576487248" name="Picture 1" descr="A diagram of a software application&#10;&#10;AI-generated content may be incorrect."/>
+            <wp:cNvGraphicFramePr>
+              <a:graphicFrameLocks xmlns:a="http://schemas.openxmlformats.org/drawingml/2006/main" noChangeAspect="1"/>
+            </wp:cNvGraphicFramePr>
+            <a:graphic xmlns:a="http://schemas.openxmlformats.org/drawingml/2006/main">
+              <a:graphicData uri="http://schemas.openxmlformats.org/drawingml/2006/picture">
+                <pic:pic xmlns:pic="http://schemas.openxmlformats.org/drawingml/2006/picture">
+                  <pic:nvPicPr>
+                    <pic:cNvPr id="576487248" name="Picture 1" descr="A diagram of a software application&#10;&#10;AI-generated content may be incorrect."/>
+                    <pic:cNvPicPr/>
+                  </pic:nvPicPr>
+                  <pic:blipFill>
+                    <a:blip r:embed="rId16"/>
+                    <a:stretch>
+                      <a:fillRect/>
+                    </a:stretch>
+                  </pic:blipFill>
+                  <pic:spPr>
+                    <a:xfrm>
+                      <a:off x="0" y="0"/>
+                      <a:ext cx="5727700" cy="2934970"/>
+                    </a:xfrm>
+                    <a:prstGeom prst="rect">
+                      <a:avLst/>
+                    </a:prstGeom>
+                  </pic:spPr>
+                </pic:pic>
+              </a:graphicData>
+            </a:graphic>
+          </wp:inline>
+        </w:drawing>
+      </w:r>
+    </w:p>
+    <w:p/>
+    <w:p/>
     <w:p/>
     <w:p>
       <w:pPr>
         <w:pStyle w:val="Heading2"/>
       </w:pPr>
-      <w:bookmarkStart w:id="19" w:name="_Toc213457675"/>
-      <w:r>
+      <w:bookmarkStart w:id="21" w:name="_Toc213457677"/>
+      <w:r>
+        <w:lastRenderedPageBreak/>
         <w:t>3.</w:t>
       </w:r>
       <w:r>
-        <w:t>4</w:t>
-      </w:r>
-      <w:r>
-        <w:t xml:space="preserve"> Questionnaire Feedback</w:t>
-      </w:r>
-      <w:bookmarkEnd w:id="19"/>
-    </w:p>
-    <w:p/>
-    <w:p>
-      <w:r>
-        <w:t>In this section, a review of the feedback received from the questionnaires will be performed.</w:t>
-      </w:r>
-    </w:p>
-    <w:p>
-      <w:r>
-        <w:t>Starting off with the student feedback, there was a total of twenty-eight responses</w:t>
-      </w:r>
-      <w:r>
-        <w:t>, providing plenty of valuable feedback for the student use case scenario.</w:t>
-      </w:r>
-    </w:p>
-    <w:p>
-      <w:r>
-        <w:t xml:space="preserve">Now, </w:t>
-      </w:r>
-      <w:r>
-        <w:t>in regard to</w:t>
-      </w:r>
-      <w:r>
-        <w:t xml:space="preserve"> the lecturer feedback, there were a lot fewer responses, but some were received nonetheless</w:t>
-      </w:r>
-      <w:r>
-        <w:t>, providing valuable feedback for the lecturer use case scenario.</w:t>
-      </w:r>
-    </w:p>
-    <w:p/>
-    <w:p>
-      <w:pPr>
-        <w:pStyle w:val="Heading2"/>
-      </w:pPr>
-      <w:bookmarkStart w:id="20" w:name="_Toc213457676"/>
-      <w:r>
-        <w:t>3.5 Requirements Analysis</w:t>
-      </w:r>
-      <w:bookmarkEnd w:id="20"/>
-    </w:p>
-    <w:p>
-      <w:r>
-        <w:t>Develop an initial systems model through analysis of requirements</w:t>
-      </w:r>
-    </w:p>
-    <w:p/>
-    <w:p>
-      <w:pPr>
-        <w:pStyle w:val="Heading2"/>
-      </w:pPr>
-      <w:bookmarkStart w:id="21" w:name="_Toc213457677"/>
-      <w:r>
-        <w:t>3.</w:t>
-      </w:r>
-      <w:r>
         <w:t>6</w:t>
       </w:r>
       <w:r>
@@ -15335,6 +15544,24 @@
     <w:p>
       <w:r>
         <w:t>Identify an appropriate architecture for the system</w:t>
+      </w:r>
+    </w:p>
+    <w:p/>
+    <w:p>
+      <w:r>
+        <w:t>Functional Requirements</w:t>
+      </w:r>
+    </w:p>
+    <w:p/>
+    <w:p>
+      <w:r>
+        <w:t>Non-Functional Requirements</w:t>
+      </w:r>
+    </w:p>
+    <w:p/>
+    <w:p>
+      <w:r>
+        <w:t>The Architecture</w:t>
       </w:r>
     </w:p>
     <w:p/>
@@ -15534,16 +15761,21 @@
       <w:r>
         <w:t>.</w:t>
       </w:r>
-      <w:r>
-        <w:t>X</w:t>
-      </w:r>
-      <w:r>
-        <w:t xml:space="preserve"> </w:t>
-      </w:r>
-      <w:r>
-        <w:t>Other Section</w:t>
-      </w:r>
       <w:bookmarkEnd w:id="28"/>
+      <w:r>
+        <w:t>5 Prototype Implementation Design</w:t>
+      </w:r>
+    </w:p>
+    <w:p/>
+    <w:p>
+      <w:r>
+        <w:t>The initial prototype data implementation for this project will revolve around TU856/4 itself, which will act as the base case, being most familiar with the modules in this course. Once the functionality can be setup to accommodate for this course, the rest will be able to follow.</w:t>
+      </w:r>
+    </w:p>
+    <w:p>
+      <w:r>
+        <w:t>This is because, the first three years are mandatory modules (if an internship is undertaken), whereas the final year (and the second half of third year without an internship) is module and stream selection.</w:t>
+      </w:r>
     </w:p>
     <w:p/>
     <w:p/>
@@ -15888,12 +16120,19 @@
       </w:r>
     </w:p>
     <w:p/>
+    <w:p/>
+    <w:p/>
+    <w:p/>
+    <w:p/>
+    <w:p/>
+    <w:p/>
     <w:p>
       <w:pPr>
         <w:pStyle w:val="Heading2"/>
       </w:pPr>
       <w:bookmarkStart w:id="33" w:name="_Toc213457689"/>
       <w:r>
+        <w:lastRenderedPageBreak/>
         <w:t>5</w:t>
       </w:r>
       <w:r>
@@ -15947,7 +16186,6 @@
         </w:rPr>
       </w:pPr>
       <w:r>
-        <w:lastRenderedPageBreak/>
         <w:br w:type="page"/>
       </w:r>
     </w:p>
@@ -16005,6 +16243,17 @@
         <w:t>.1 Introduction</w:t>
       </w:r>
       <w:bookmarkEnd w:id="36"/>
+    </w:p>
+    <w:p/>
+    <w:p>
+      <w:r>
+        <w:t>The first step, was the creation of the Virtual Machines. Inside Oracle VirtualBox, the virtual machines were setup, using the Oracle Server operating system.</w:t>
+      </w:r>
+    </w:p>
+    <w:p>
+      <w:r>
+        <w:t>The next step was the implementation of code.</w:t>
+      </w:r>
     </w:p>
     <w:p/>
     <w:p>
@@ -16165,7 +16414,7 @@
     </w:p>
     <w:p>
       <w:r>
-        <w:t>Purpose of the section</w:t>
+        <w:t>The purpose of this section is to discuss the issues faced during development, while outlining a plan to deal with these issues in future work.</w:t>
       </w:r>
     </w:p>
     <w:p/>
@@ -16233,6 +16482,22 @@
     </w:p>
     <w:p/>
     <w:p>
+      <w:r>
+        <w:t>The greatest issue faced by this project was the original scope and required complexity.</w:t>
+      </w:r>
+    </w:p>
+    <w:p>
+      <w:r>
+        <w:t>The first element of uncertainty, that required a different outcome than expected, in completing the interim prototype, was the deployment of a mini-orchestration technology (Minikube). It became clear that the drawbacks were numerous (time to implement, issues regarding deployment with virtual machines) while it did not enhance the core point of this project, which was the application and database itself. The use of virtual machines to display the feasibility of the distributed system was sufficient, without risking unnecessary focus in the meantime that would take away from other aspects of the project.</w:t>
+      </w:r>
+    </w:p>
+    <w:p>
+      <w:r>
+        <w:t>The main uncertainties up until this point revolved around the complex requirements and research that were required to make sure this application was feasible. There was a foreboding feeling leading up to the completion of this report that there was too much to be done, and there had to be a re-evaluation.</w:t>
+      </w:r>
+    </w:p>
+    <w:p/>
+    <w:p>
       <w:pPr>
         <w:pStyle w:val="Heading2"/>
       </w:pPr>
@@ -16273,6 +16538,7 @@
         <w:t>Consider and describe how to complete the system based on the available time</w:t>
       </w:r>
     </w:p>
+    <w:p/>
     <w:p/>
     <w:p/>
     <w:p>
@@ -16318,7 +16584,7 @@
       <w:pPr>
         <w:pStyle w:val="Heading1"/>
         <w:sectPr>
-          <w:footerReference w:type="default" r:id="rId15"/>
+          <w:footerReference w:type="default" r:id="rId17"/>
           <w:pgSz w:w="11900" w:h="16840"/>
           <w:pgMar w:top="1440" w:right="1440" w:bottom="1440" w:left="1440" w:header="708" w:footer="708" w:gutter="0"/>
           <w:pgNumType w:start="1"/>
@@ -16517,15 +16783,7 @@
       </w:r>
       <w:r>
         <w:tab/>
-        <w:t xml:space="preserve">‘Login - </w:t>
-      </w:r>
-      <w:proofErr w:type="spellStart"/>
-      <w:r>
-        <w:t>Elearning</w:t>
-      </w:r>
-      <w:proofErr w:type="spellEnd"/>
-      <w:r>
-        <w:t xml:space="preserve"> - Western Michigan University’. Accessed: Nov. 05, 2025. [Online]. Available: https://elearning.wmich.edu/d2l/login?noRedirect=1</w:t>
+        <w:t>‘Login - Elearning - Western Michigan University’. Accessed: Nov. 05, 2025. [Online]. Available: https://elearning.wmich.edu/d2l/login?noRedirect=1</w:t>
       </w:r>
     </w:p>
     <w:p>
@@ -16598,14 +16856,7 @@
       </w:r>
       <w:r>
         <w:tab/>
-      </w:r>
-      <w:proofErr w:type="spellStart"/>
-      <w:r>
-        <w:t>bentleyc</w:t>
-      </w:r>
-      <w:proofErr w:type="spellEnd"/>
-      <w:r>
-        <w:t>, ‘Adding and Using Forums in Moodle’, Technology Help. Accessed: Nov. 05, 2025. [Online]. Available: https://help.lafayette.edu/adding-and-using-forums-in-moodle/</w:t>
+        <w:t>bentleyc, ‘Adding and Using Forums in Moodle’, Technology Help. Accessed: Nov. 05, 2025. [Online]. Available: https://help.lafayette.edu/adding-and-using-forums-in-moodle/</w:t>
       </w:r>
     </w:p>
     <w:p>
@@ -16617,15 +16868,7 @@
       </w:r>
       <w:r>
         <w:tab/>
-        <w:t xml:space="preserve">‘Features - </w:t>
-      </w:r>
-      <w:proofErr w:type="spellStart"/>
-      <w:r>
-        <w:t>MoodleDocs</w:t>
-      </w:r>
-      <w:proofErr w:type="spellEnd"/>
-      <w:r>
-        <w:t>’. Accessed: Nov. 05, 2025. [Online]. Available: https://docs.moodle.org/501/en/Features</w:t>
+        <w:t>‘Features - MoodleDocs’. Accessed: Nov. 05, 2025. [Online]. Available: https://docs.moodle.org/501/en/Features</w:t>
       </w:r>
     </w:p>
     <w:p>
@@ -16745,15 +16988,7 @@
       </w:r>
       <w:r>
         <w:tab/>
-        <w:t xml:space="preserve">‘Canvas’, Queen’s </w:t>
-      </w:r>
-      <w:proofErr w:type="spellStart"/>
-      <w:r>
-        <w:t>DigiHub</w:t>
-      </w:r>
-      <w:proofErr w:type="spellEnd"/>
-      <w:r>
-        <w:t>. Accessed: Nov. 05, 2025. [Online]. Available: https://blogs.qub.ac.uk/digitallearning/staff/digital-teaching/qub-digital-tools/canvas/</w:t>
+        <w:t>‘Canvas’, Queen’s DigiHub. Accessed: Nov. 05, 2025. [Online]. Available: https://blogs.qub.ac.uk/digitallearning/staff/digital-teaching/qub-digital-tools/canvas/</w:t>
       </w:r>
     </w:p>
     <w:p>
@@ -16813,15 +17048,7 @@
       </w:r>
       <w:r>
         <w:tab/>
-        <w:t xml:space="preserve">‘Home - Mahara </w:t>
-      </w:r>
-      <w:proofErr w:type="spellStart"/>
-      <w:r>
-        <w:t>ePortfolio</w:t>
-      </w:r>
-      <w:proofErr w:type="spellEnd"/>
-      <w:r>
-        <w:t xml:space="preserve"> System’. Accessed: Nov. 05, 2025. [Online]. Available: https://mahara.org/</w:t>
+        <w:t>‘Home - Mahara ePortfolio System’. Accessed: Nov. 05, 2025. [Online]. Available: https://mahara.org/</w:t>
       </w:r>
     </w:p>
     <w:p>
@@ -16869,15 +17096,7 @@
       </w:r>
       <w:r>
         <w:tab/>
-        <w:t xml:space="preserve">‘Moodle Pricing’, </w:t>
-      </w:r>
-      <w:proofErr w:type="spellStart"/>
-      <w:r>
-        <w:t>MoodleCloud</w:t>
-      </w:r>
-      <w:proofErr w:type="spellEnd"/>
-      <w:r>
-        <w:t>. Accessed: Nov. 06, 2025. [Online]. Available: https://www.moodlecloud.com/pricing/</w:t>
+        <w:t>‘Moodle Pricing’, MoodleCloud. Accessed: Nov. 06, 2025. [Online]. Available: https://www.moodlecloud.com/pricing/</w:t>
       </w:r>
     </w:p>
     <w:p>
@@ -16996,15 +17215,7 @@
       </w:r>
       <w:r>
         <w:tab/>
-        <w:t xml:space="preserve">‘&lt;/&gt; </w:t>
-      </w:r>
-      <w:proofErr w:type="spellStart"/>
-      <w:r>
-        <w:t>htmx</w:t>
-      </w:r>
-      <w:proofErr w:type="spellEnd"/>
-      <w:r>
-        <w:t xml:space="preserve"> ~ Documentation’. Accessed: Nov. 06, 2025. [Online]. Available: https://htmx.org/docs/</w:t>
+        <w:t>‘&lt;/&gt; htmx ~ Documentation’. Accessed: Nov. 06, 2025. [Online]. Available: https://htmx.org/docs/</w:t>
       </w:r>
     </w:p>
     <w:p>
@@ -17100,15 +17311,7 @@
       </w:r>
       <w:r>
         <w:tab/>
-        <w:t xml:space="preserve">S. </w:t>
-      </w:r>
-      <w:proofErr w:type="spellStart"/>
-      <w:r>
-        <w:t>Dhadil</w:t>
-      </w:r>
-      <w:proofErr w:type="spellEnd"/>
-      <w:r>
-        <w:t xml:space="preserve"> </w:t>
+        <w:t xml:space="preserve">S. Dhadil </w:t>
       </w:r>
       <w:r>
         <w:rPr>
@@ -17120,7 +17323,6 @@
       <w:r>
         <w:t xml:space="preserve">, ‘Django Unleashed: A Deep Dive into the Features and Advantages of the Django Framework’, </w:t>
       </w:r>
-      <w:proofErr w:type="spellStart"/>
       <w:r>
         <w:rPr>
           <w:i/>
@@ -17128,17 +17330,8 @@
         </w:rPr>
         <w:t>rjps</w:t>
       </w:r>
-      <w:proofErr w:type="spellEnd"/>
-      <w:r>
-        <w:t xml:space="preserve">, vol. 14, no. 3, 2024, </w:t>
-      </w:r>
-      <w:proofErr w:type="spellStart"/>
-      <w:r>
-        <w:t>doi</w:t>
-      </w:r>
-      <w:proofErr w:type="spellEnd"/>
-      <w:r>
-        <w:t>: 10.26463/rjps.14_3_7.</w:t>
+      <w:r>
+        <w:t>, vol. 14, no. 3, 2024, doi: 10.26463/rjps.14_3_7.</w:t>
       </w:r>
     </w:p>
     <w:p>
@@ -17236,15 +17429,7 @@
         <w:t>Big Data and Cognitive Computing</w:t>
       </w:r>
       <w:r>
-        <w:t xml:space="preserve">, vol. 7, no. 2, p. 97, June 2023, </w:t>
-      </w:r>
-      <w:proofErr w:type="spellStart"/>
-      <w:r>
-        <w:t>doi</w:t>
-      </w:r>
-      <w:proofErr w:type="spellEnd"/>
-      <w:r>
-        <w:t>: 10.3390/bdcc7020097.</w:t>
+        <w:t>, vol. 7, no. 2, p. 97, June 2023, doi: 10.3390/bdcc7020097.</w:t>
       </w:r>
     </w:p>
     <w:p>
@@ -17280,15 +17465,7 @@
       </w:r>
       <w:r>
         <w:tab/>
-        <w:t xml:space="preserve">S. V. Salunke and A. </w:t>
-      </w:r>
-      <w:proofErr w:type="spellStart"/>
-      <w:r>
-        <w:t>Ouda</w:t>
-      </w:r>
-      <w:proofErr w:type="spellEnd"/>
-      <w:r>
-        <w:t xml:space="preserve">, ‘A Performance Benchmark for the PostgreSQL and MySQL Databases’, </w:t>
+        <w:t xml:space="preserve">S. V. Salunke and A. Ouda, ‘A Performance Benchmark for the PostgreSQL and MySQL Databases’, </w:t>
       </w:r>
       <w:r>
         <w:rPr>
@@ -17298,15 +17475,7 @@
         <w:t>Future Internet</w:t>
       </w:r>
       <w:r>
-        <w:t xml:space="preserve">, vol. 16, no. 10, p. 382, Oct. 2024, </w:t>
-      </w:r>
-      <w:proofErr w:type="spellStart"/>
-      <w:r>
-        <w:t>doi</w:t>
-      </w:r>
-      <w:proofErr w:type="spellEnd"/>
-      <w:r>
-        <w:t>: 10.3390/fi16100382.</w:t>
+        <w:t>, vol. 16, no. 10, p. 382, Oct. 2024, doi: 10.3390/fi16100382.</w:t>
       </w:r>
     </w:p>
     <w:p>
@@ -17366,23 +17535,7 @@
       </w:r>
       <w:r>
         <w:tab/>
-        <w:t xml:space="preserve">A. Chebotko, A. </w:t>
-      </w:r>
-      <w:proofErr w:type="spellStart"/>
-      <w:r>
-        <w:t>Kashlev</w:t>
-      </w:r>
-      <w:proofErr w:type="spellEnd"/>
-      <w:r>
-        <w:t xml:space="preserve">, and S. Lu, ‘A Big Data </w:t>
-      </w:r>
-      <w:proofErr w:type="spellStart"/>
-      <w:r>
-        <w:t>Modeling</w:t>
-      </w:r>
-      <w:proofErr w:type="spellEnd"/>
-      <w:r>
-        <w:t xml:space="preserve"> Methodology for Apache Cassandra’, in </w:t>
+        <w:t xml:space="preserve">A. Chebotko, A. Kashlev, and S. Lu, ‘A Big Data Modeling Methodology for Apache Cassandra’, in </w:t>
       </w:r>
       <w:r>
         <w:rPr>
@@ -17392,15 +17545,7 @@
         <w:t>2015 IEEE International Congress on Big Data</w:t>
       </w:r>
       <w:r>
-        <w:t xml:space="preserve">, June 2015, pp. 238–245. </w:t>
-      </w:r>
-      <w:proofErr w:type="spellStart"/>
-      <w:r>
-        <w:t>doi</w:t>
-      </w:r>
-      <w:proofErr w:type="spellEnd"/>
-      <w:r>
-        <w:t>: 10.1109/BigDataCongress.2015.41.</w:t>
+        <w:t>, June 2015, pp. 238–245. doi: 10.1109/BigDataCongress.2015.41.</w:t>
       </w:r>
     </w:p>
     <w:p>
@@ -17472,15 +17617,7 @@
       </w:r>
       <w:r>
         <w:tab/>
-        <w:t xml:space="preserve">‘Zabbix: The enterprise-class </w:t>
-      </w:r>
-      <w:proofErr w:type="gramStart"/>
-      <w:r>
-        <w:t>open source</w:t>
-      </w:r>
-      <w:proofErr w:type="gramEnd"/>
-      <w:r>
-        <w:t xml:space="preserve"> observability solution’. Accessed: Nov. 07, 2025. [Online]. Available: https://www.zabbix.com/</w:t>
+        <w:t>‘Zabbix: The enterprise-class open source observability solution’. Accessed: Nov. 07, 2025. [Online]. Available: https://www.zabbix.com/</w:t>
       </w:r>
     </w:p>
     <w:p>
@@ -17492,23 +17629,7 @@
       </w:r>
       <w:r>
         <w:tab/>
-        <w:t xml:space="preserve">P. </w:t>
-      </w:r>
-      <w:proofErr w:type="spellStart"/>
-      <w:r>
-        <w:t>Uytterhoeven</w:t>
-      </w:r>
-      <w:proofErr w:type="spellEnd"/>
-      <w:r>
-        <w:t xml:space="preserve"> and R. </w:t>
-      </w:r>
-      <w:proofErr w:type="spellStart"/>
-      <w:r>
-        <w:t>Olups</w:t>
-      </w:r>
-      <w:proofErr w:type="spellEnd"/>
-      <w:r>
-        <w:t xml:space="preserve">, </w:t>
+        <w:t xml:space="preserve">P. Uytterhoeven and R. Olups, </w:t>
       </w:r>
       <w:r>
         <w:rPr>
@@ -17518,15 +17639,7 @@
         <w:t>Zabbix 4 Network Monitoring: Monitor the performance of your network devices and applications using the all-new Zabbix 4.0, 3rd Edition</w:t>
       </w:r>
       <w:r>
-        <w:t xml:space="preserve">. </w:t>
-      </w:r>
-      <w:proofErr w:type="spellStart"/>
-      <w:r>
-        <w:t>Packt</w:t>
-      </w:r>
-      <w:proofErr w:type="spellEnd"/>
-      <w:r>
-        <w:t xml:space="preserve"> Publishing Ltd, 2019.</w:t>
+        <w:t>. Packt Publishing Ltd, 2019.</w:t>
       </w:r>
     </w:p>
     <w:p>
@@ -17574,31 +17687,7 @@
       </w:r>
       <w:r>
         <w:tab/>
-        <w:t xml:space="preserve">D. T. </w:t>
-      </w:r>
-      <w:proofErr w:type="spellStart"/>
-      <w:r>
-        <w:t>Vojnak</w:t>
-      </w:r>
-      <w:proofErr w:type="spellEnd"/>
-      <w:r>
-        <w:t xml:space="preserve">, B. S. </w:t>
-      </w:r>
-      <w:proofErr w:type="spellStart"/>
-      <w:r>
-        <w:t>Ðor</w:t>
-      </w:r>
-      <w:proofErr w:type="spellEnd"/>
-      <w:r>
-        <w:t>\</w:t>
-      </w:r>
-      <w:proofErr w:type="spellStart"/>
-      <w:r>
-        <w:t>djević</w:t>
-      </w:r>
-      <w:proofErr w:type="spellEnd"/>
-      <w:r>
-        <w:t xml:space="preserve">, V. V. Timčenko, and S. M. Štrbac, ‘Performance Comparison of the type-2 hypervisor VirtualBox and VMWare Workstation’, in </w:t>
+        <w:t xml:space="preserve">D. T. Vojnak, B. S. Ðor\djević, V. V. Timčenko, and S. M. Štrbac, ‘Performance Comparison of the type-2 hypervisor VirtualBox and VMWare Workstation’, in </w:t>
       </w:r>
       <w:r>
         <w:rPr>
@@ -17643,15 +17732,7 @@
         <w:t>2023 22nd International Symposium INFOTEH-JAHORINA (INFOTEH)</w:t>
       </w:r>
       <w:r>
-        <w:t xml:space="preserve">, Mar. 2023, pp. 1–5. </w:t>
-      </w:r>
-      <w:proofErr w:type="spellStart"/>
-      <w:r>
-        <w:t>doi</w:t>
-      </w:r>
-      <w:proofErr w:type="spellEnd"/>
-      <w:r>
-        <w:t>: 10.1109/INFOTEH57020.2023.10094080.</w:t>
+        <w:t>, Mar. 2023, pp. 1–5. doi: 10.1109/INFOTEH57020.2023.10094080.</w:t>
       </w:r>
     </w:p>
     <w:p>
@@ -17675,23 +17756,7 @@
       </w:r>
       <w:r>
         <w:tab/>
-        <w:t xml:space="preserve">‘&lt;/&gt; </w:t>
-      </w:r>
-      <w:proofErr w:type="spellStart"/>
-      <w:r>
-        <w:t>htmx</w:t>
-      </w:r>
-      <w:proofErr w:type="spellEnd"/>
-      <w:r>
-        <w:t xml:space="preserve"> ~ A Real World React -&gt; </w:t>
-      </w:r>
-      <w:proofErr w:type="spellStart"/>
-      <w:r>
-        <w:t>htmx</w:t>
-      </w:r>
-      <w:proofErr w:type="spellEnd"/>
-      <w:r>
-        <w:t xml:space="preserve"> Port’. Accessed: Nov. 05, 2025. [Online]. Available: https://htmx.org/essays/a-real-world-react-to-htmx-port/</w:t>
+        <w:t>‘&lt;/&gt; htmx ~ A Real World React -&gt; htmx Port’. Accessed: Nov. 05, 2025. [Online]. Available: https://htmx.org/essays/a-real-world-react-to-htmx-port/</w:t>
       </w:r>
     </w:p>
     <w:p>
@@ -17703,15 +17768,7 @@
       </w:r>
       <w:r>
         <w:tab/>
-        <w:t>‘</w:t>
-      </w:r>
-      <w:proofErr w:type="spellStart"/>
-      <w:r>
-        <w:t>django-htmx</w:t>
-      </w:r>
-      <w:proofErr w:type="spellEnd"/>
-      <w:r>
-        <w:t xml:space="preserve"> 1.26.0 documentation’. Accessed: Nov. 07, 2025. [Online]. Available: https://django-htmx.readthedocs.io/en/latest/index.html</w:t>
+        <w:t>‘django-htmx 1.26.0 documentation’. Accessed: Nov. 07, 2025. [Online]. Available: https://django-htmx.readthedocs.io/en/latest/index.html</w:t>
       </w:r>
     </w:p>
     <w:p>
@@ -17867,23 +17924,7 @@
       </w:r>
       <w:r>
         <w:tab/>
-        <w:t xml:space="preserve">A. </w:t>
-      </w:r>
-      <w:proofErr w:type="spellStart"/>
-      <w:r>
-        <w:t>Carzaniga</w:t>
-      </w:r>
-      <w:proofErr w:type="spellEnd"/>
-      <w:r>
-        <w:t xml:space="preserve">, A. Mattavelli, and M. </w:t>
-      </w:r>
-      <w:proofErr w:type="spellStart"/>
-      <w:r>
-        <w:t>Pezzè</w:t>
-      </w:r>
-      <w:proofErr w:type="spellEnd"/>
-      <w:r>
-        <w:t xml:space="preserve">, ‘Measuring Software Redundancy’, in </w:t>
+        <w:t xml:space="preserve">A. Carzaniga, A. Mattavelli, and M. Pezzè, ‘Measuring Software Redundancy’, in </w:t>
       </w:r>
       <w:r>
         <w:rPr>
@@ -17893,15 +17934,7 @@
         <w:t>2015 IEEE/ACM 37th IEEE International Conference on Software Engineering</w:t>
       </w:r>
       <w:r>
-        <w:t xml:space="preserve">, May 2015, pp. 156–166. </w:t>
-      </w:r>
-      <w:proofErr w:type="spellStart"/>
-      <w:r>
-        <w:t>doi</w:t>
-      </w:r>
-      <w:proofErr w:type="spellEnd"/>
-      <w:r>
-        <w:t>: 10.1109/ICSE.2015.37.</w:t>
+        <w:t>, May 2015, pp. 156–166. doi: 10.1109/ICSE.2015.37.</w:t>
       </w:r>
     </w:p>
     <w:p>
@@ -17935,15 +17968,7 @@
       </w:r>
       <w:r>
         <w:tab/>
-        <w:t xml:space="preserve">J. Garcia, I. Ivkovic, and N. </w:t>
-      </w:r>
-      <w:proofErr w:type="spellStart"/>
-      <w:r>
-        <w:t>Medvidovic</w:t>
-      </w:r>
-      <w:proofErr w:type="spellEnd"/>
-      <w:r>
-        <w:t xml:space="preserve">, ‘A comparative analysis of software architecture recovery techniques’, in </w:t>
+        <w:t xml:space="preserve">J. Garcia, I. Ivkovic, and N. Medvidovic, ‘A comparative analysis of software architecture recovery techniques’, in </w:t>
       </w:r>
       <w:r>
         <w:rPr>
@@ -17953,15 +17978,7 @@
         <w:t>2013 28th IEEE/ACM International Conference on Automated Software Engineering (ASE)</w:t>
       </w:r>
       <w:r>
-        <w:t xml:space="preserve">, Nov. 2013, pp. 486–496. </w:t>
-      </w:r>
-      <w:proofErr w:type="spellStart"/>
-      <w:r>
-        <w:t>doi</w:t>
-      </w:r>
-      <w:proofErr w:type="spellEnd"/>
-      <w:r>
-        <w:t>: 10.1109/ASE.2013.6693106.</w:t>
+        <w:t>, Nov. 2013, pp. 486–496. doi: 10.1109/ASE.2013.6693106.</w:t>
       </w:r>
     </w:p>
     <w:p>
@@ -17995,15 +18012,7 @@
       </w:r>
       <w:r>
         <w:tab/>
-        <w:t xml:space="preserve">E. </w:t>
-      </w:r>
-      <w:proofErr w:type="spellStart"/>
-      <w:r>
-        <w:t>Inersjö</w:t>
-      </w:r>
-      <w:proofErr w:type="spellEnd"/>
-      <w:r>
-        <w:t>, ‘Comparing database optimisation techniques in PostgreSQL’.</w:t>
+        <w:t>E. Inersjö, ‘Comparing database optimisation techniques in PostgreSQL’.</w:t>
       </w:r>
     </w:p>
     <w:p>
@@ -18011,13 +18020,12 @@
         <w:fldChar w:fldCharType="end"/>
       </w:r>
     </w:p>
-    <w:p/>
     <w:p/>
     <w:p>
       <w:pPr>
         <w:pStyle w:val="Heading1"/>
         <w:sectPr>
-          <w:footerReference w:type="default" r:id="rId16"/>
+          <w:footerReference w:type="default" r:id="rId18"/>
           <w:pgSz w:w="11900" w:h="16840"/>
           <w:pgMar w:top="1440" w:right="1440" w:bottom="1440" w:left="1440" w:header="708" w:footer="708" w:gutter="0"/>
           <w:pgNumType w:chapStyle="1"/>
@@ -18046,19 +18054,119 @@
     </w:p>
     <w:p/>
     <w:p>
-      <w:r>
-        <w:t>Details of Requirements gathering and analysis method</w:t>
-      </w:r>
-    </w:p>
-    <w:p/>
-    <w:p/>
-    <w:p/>
-    <w:p/>
+      <w:pPr>
+        <w:jc w:val="center"/>
+      </w:pPr>
+      <w:r>
+        <w:drawing>
+          <wp:inline distT="0" distB="0" distL="0" distR="0" wp14:anchorId="51DB51D0" wp14:editId="4166A468">
+            <wp:extent cx="7781528" cy="4465320"/>
+            <wp:effectExtent l="635" t="0" r="0" b="0"/>
+            <wp:docPr id="708038464" name="Picture 1" descr="A diagram of a software application&#10;&#10;AI-generated content may be incorrect."/>
+            <wp:cNvGraphicFramePr>
+              <a:graphicFrameLocks xmlns:a="http://schemas.openxmlformats.org/drawingml/2006/main" noChangeAspect="1"/>
+            </wp:cNvGraphicFramePr>
+            <a:graphic xmlns:a="http://schemas.openxmlformats.org/drawingml/2006/main">
+              <a:graphicData uri="http://schemas.openxmlformats.org/drawingml/2006/picture">
+                <pic:pic xmlns:pic="http://schemas.openxmlformats.org/drawingml/2006/picture">
+                  <pic:nvPicPr>
+                    <pic:cNvPr id="708038464" name="Picture 1" descr="A diagram of a software application&#10;&#10;AI-generated content may be incorrect."/>
+                    <pic:cNvPicPr/>
+                  </pic:nvPicPr>
+                  <pic:blipFill>
+                    <a:blip r:embed="rId19"/>
+                    <a:stretch>
+                      <a:fillRect/>
+                    </a:stretch>
+                  </pic:blipFill>
+                  <pic:spPr>
+                    <a:xfrm rot="5400000">
+                      <a:off x="0" y="0"/>
+                      <a:ext cx="7800346" cy="4476118"/>
+                    </a:xfrm>
+                    <a:prstGeom prst="rect">
+                      <a:avLst/>
+                    </a:prstGeom>
+                  </pic:spPr>
+                </pic:pic>
+              </a:graphicData>
+            </a:graphic>
+          </wp:inline>
+        </w:drawing>
+      </w:r>
+    </w:p>
+    <w:p/>
+    <w:p>
+      <w:pPr>
+        <w:jc w:val="center"/>
+      </w:pPr>
+      <w:r>
+        <w:t xml:space="preserve">Prototype </w:t>
+      </w:r>
+      <w:r>
+        <w:t>Student</w:t>
+      </w:r>
+      <w:r>
+        <w:t xml:space="preserve"> Use Case</w:t>
+      </w:r>
+    </w:p>
+    <w:p>
+      <w:pPr>
+        <w:jc w:val="center"/>
+      </w:pPr>
+      <w:r>
+        <w:lastRenderedPageBreak/>
+        <w:drawing>
+          <wp:inline distT="0" distB="0" distL="0" distR="0" wp14:anchorId="78ED894F" wp14:editId="098517D7">
+            <wp:extent cx="8349862" cy="4278610"/>
+            <wp:effectExtent l="0" t="2540" r="0" b="0"/>
+            <wp:docPr id="1111593232" name="Picture 1" descr="A diagram of a software application&#10;&#10;AI-generated content may be incorrect."/>
+            <wp:cNvGraphicFramePr>
+              <a:graphicFrameLocks xmlns:a="http://schemas.openxmlformats.org/drawingml/2006/main" noChangeAspect="1"/>
+            </wp:cNvGraphicFramePr>
+            <a:graphic xmlns:a="http://schemas.openxmlformats.org/drawingml/2006/main">
+              <a:graphicData uri="http://schemas.openxmlformats.org/drawingml/2006/picture">
+                <pic:pic xmlns:pic="http://schemas.openxmlformats.org/drawingml/2006/picture">
+                  <pic:nvPicPr>
+                    <pic:cNvPr id="1111593232" name="Picture 1" descr="A diagram of a software application&#10;&#10;AI-generated content may be incorrect."/>
+                    <pic:cNvPicPr/>
+                  </pic:nvPicPr>
+                  <pic:blipFill>
+                    <a:blip r:embed="rId16"/>
+                    <a:stretch>
+                      <a:fillRect/>
+                    </a:stretch>
+                  </pic:blipFill>
+                  <pic:spPr>
+                    <a:xfrm rot="5400000">
+                      <a:off x="0" y="0"/>
+                      <a:ext cx="8440321" cy="4324963"/>
+                    </a:xfrm>
+                    <a:prstGeom prst="rect">
+                      <a:avLst/>
+                    </a:prstGeom>
+                  </pic:spPr>
+                </pic:pic>
+              </a:graphicData>
+            </a:graphic>
+          </wp:inline>
+        </w:drawing>
+      </w:r>
+    </w:p>
+    <w:p>
+      <w:pPr>
+        <w:jc w:val="center"/>
+      </w:pPr>
+      <w:r>
+        <w:br/>
+        <w:t>Prototype Lecturer Use Case</w:t>
+      </w:r>
+    </w:p>
     <w:p>
       <w:pPr>
         <w:pStyle w:val="Heading1"/>
         <w:sectPr>
-          <w:footerReference w:type="default" r:id="rId17"/>
+          <w:footerReference w:type="default" r:id="rId20"/>
           <w:pgSz w:w="11900" w:h="16840"/>
           <w:pgMar w:top="1440" w:right="1440" w:bottom="1440" w:left="1440" w:header="708" w:footer="708" w:gutter="0"/>
           <w:pgNumType w:start="1" w:chapStyle="4"/>
@@ -18072,8 +18180,8 @@
       <w:pPr>
         <w:pStyle w:val="Heading4"/>
       </w:pPr>
-      <w:bookmarkStart w:id="53" w:name="_Toc210040991"/>
-      <w:bookmarkStart w:id="54" w:name="_Toc213457704"/>
+      <w:bookmarkStart w:id="53" w:name="_Toc213457704"/>
+      <w:bookmarkStart w:id="54" w:name="_Toc210040991"/>
       <w:r>
         <w:lastRenderedPageBreak/>
         <w:t xml:space="preserve">Appendix B: </w:t>
@@ -18081,31 +18189,99 @@
       <w:r>
         <w:t>Design</w:t>
       </w:r>
+      <w:bookmarkEnd w:id="53"/>
+      <w:r>
+        <w:t xml:space="preserve"> </w:t>
+      </w:r>
+      <w:bookmarkEnd w:id="52"/>
       <w:bookmarkEnd w:id="54"/>
-      <w:r>
-        <w:t xml:space="preserve"> </w:t>
-      </w:r>
-      <w:bookmarkEnd w:id="52"/>
-      <w:bookmarkEnd w:id="53"/>
-    </w:p>
-    <w:p/>
-    <w:p>
-      <w:r>
-        <w:t>Details of design approach used</w:t>
-      </w:r>
-    </w:p>
-    <w:p>
-      <w:r>
-        <w:t>System elements, components, classes</w:t>
-      </w:r>
-    </w:p>
-    <w:p/>
+    </w:p>
+    <w:p/>
+    <w:p>
+      <w:pPr>
+        <w:jc w:val="center"/>
+      </w:pPr>
+      <w:r>
+        <w:t>Wireframe A – Landing Page</w:t>
+      </w:r>
+    </w:p>
+    <w:p>
+      <w:pPr>
+        <w:jc w:val="center"/>
+      </w:pPr>
+      <w:r>
+        <w:t>Wireframe B – Registration Screen</w:t>
+      </w:r>
+    </w:p>
+    <w:p>
+      <w:pPr>
+        <w:jc w:val="center"/>
+      </w:pPr>
+      <w:r>
+        <w:t>Wireframe C – Student Dashboard</w:t>
+      </w:r>
+    </w:p>
+    <w:p>
+      <w:pPr>
+        <w:jc w:val="center"/>
+      </w:pPr>
+      <w:r>
+        <w:t>Wireframe D – Lecturer Dashboard</w:t>
+      </w:r>
+    </w:p>
+    <w:p>
+      <w:pPr>
+        <w:jc w:val="center"/>
+      </w:pPr>
+      <w:r>
+        <w:t>Wireframe E – Module Page</w:t>
+      </w:r>
+    </w:p>
+    <w:p>
+      <w:pPr>
+        <w:jc w:val="center"/>
+      </w:pPr>
+    </w:p>
+    <w:p>
+      <w:pPr>
+        <w:jc w:val="center"/>
+      </w:pPr>
+      <w:r>
+        <w:t>Database Schema Design</w:t>
+      </w:r>
+    </w:p>
+    <w:p>
+      <w:pPr>
+        <w:jc w:val="center"/>
+      </w:pPr>
+    </w:p>
+    <w:p>
+      <w:pPr>
+        <w:jc w:val="center"/>
+      </w:pPr>
+      <w:r>
+        <w:t>Directories</w:t>
+      </w:r>
+    </w:p>
+    <w:p>
+      <w:pPr>
+        <w:jc w:val="center"/>
+      </w:pPr>
+    </w:p>
+    <w:p>
+      <w:pPr>
+        <w:jc w:val="center"/>
+      </w:pPr>
+      <w:r>
+        <w:t>Code Related Layouts (Classes etc.)</w:t>
+      </w:r>
+    </w:p>
     <w:p/>
     <w:p/>
     <w:p>
       <w:pPr>
         <w:sectPr>
-          <w:footerReference w:type="default" r:id="rId18"/>
+          <w:footerReference w:type="default" r:id="rId21"/>
           <w:pgSz w:w="11900" w:h="16840"/>
           <w:pgMar w:top="1440" w:right="1440" w:bottom="1440" w:left="1440" w:header="708" w:footer="708" w:gutter="0"/>
           <w:pgNumType w:start="1" w:chapStyle="4"/>
@@ -18134,7 +18310,7 @@
     <w:p>
       <w:pPr>
         <w:sectPr>
-          <w:footerReference w:type="default" r:id="rId19"/>
+          <w:footerReference w:type="default" r:id="rId22"/>
           <w:pgSz w:w="11900" w:h="16840"/>
           <w:pgMar w:top="1440" w:right="1440" w:bottom="1440" w:left="1440" w:header="708" w:footer="708" w:gutter="0"/>
           <w:pgNumType w:start="1" w:chapStyle="4"/>
@@ -18167,22 +18343,9 @@
     </w:p>
     <w:p/>
     <w:p>
-      <w:r>
-        <w:t xml:space="preserve">Provide additional code samples </w:t>
-      </w:r>
-    </w:p>
-    <w:p>
-      <w:r>
-        <w:t>Organised by Logical Architecture</w:t>
-      </w:r>
-    </w:p>
-    <w:p/>
-    <w:p/>
-    <w:p/>
-    <w:p>
       <w:pPr>
         <w:sectPr>
-          <w:footerReference w:type="default" r:id="rId20"/>
+          <w:footerReference w:type="default" r:id="rId23"/>
           <w:pgSz w:w="11906" w:h="16838"/>
           <w:pgMar w:top="1440" w:right="1440" w:bottom="1440" w:left="1440" w:header="708" w:footer="708" w:gutter="0"/>
           <w:pgNumType w:start="1" w:chapStyle="4"/>
@@ -18190,39 +18353,13 @@
           <w:docGrid w:linePitch="360"/>
         </w:sectPr>
       </w:pPr>
-    </w:p>
-    <w:p>
-      <w:pPr>
-        <w:pStyle w:val="Heading4"/>
-      </w:pPr>
-      <w:bookmarkStart w:id="59" w:name="_Toc213457707"/>
-      <w:r>
-        <w:lastRenderedPageBreak/>
-        <w:t xml:space="preserve">Appendix </w:t>
-      </w:r>
-      <w:r>
-        <w:t>E</w:t>
-      </w:r>
-      <w:r>
-        <w:t>:</w:t>
-      </w:r>
-      <w:bookmarkEnd w:id="59"/>
-      <w:r>
-        <w:t xml:space="preserve"> </w:t>
-      </w:r>
-    </w:p>
-    <w:p/>
-    <w:p>
-      <w:r>
-        <w:t>Other Appendix</w:t>
-      </w:r>
-    </w:p>
-    <w:p/>
-    <w:p/>
-    <w:p/>
+      <w:r>
+        <w:t>SQL Database Schema Injection</w:t>
+      </w:r>
+    </w:p>
     <w:p/>
     <w:sectPr>
-      <w:footerReference w:type="default" r:id="rId21"/>
+      <w:footerReference w:type="default" r:id="rId24"/>
       <w:pgSz w:w="11906" w:h="16838"/>
       <w:pgMar w:top="1440" w:right="1440" w:bottom="1440" w:left="1440" w:header="708" w:footer="708" w:gutter="0"/>
       <w:pgNumType w:start="1" w:chapStyle="4"/>
@@ -20910,7 +21047,7 @@
   <w:style w:type="paragraph" w:default="1" w:styleId="Normal">
     <w:name w:val="Normal"/>
     <w:qFormat/>
-    <w:rsid w:val="00E81BCE"/>
+    <w:rsid w:val="00344D46"/>
     <w:pPr>
       <w:spacing w:after="120" w:line="240" w:lineRule="auto"/>
     </w:pPr>
@@ -21012,6 +21149,7 @@
   <w:style w:type="character" w:default="1" w:styleId="DefaultParagraphFont">
     <w:name w:val="Default Paragraph Font"/>
     <w:uiPriority w:val="1"/>
+    <w:semiHidden/>
     <w:unhideWhenUsed/>
   </w:style>
   <w:style w:type="table" w:default="1" w:styleId="TableNormal">

</xml_diff>

<commit_message>
Added ChatGPT references for prototype
Added ChatGPT references for prototype, in final stages of implementing report contents.
</commit_message>
<xml_diff>
--- a/Interim Documentation/C20441826 - FYP - Interim Report.docx
+++ b/Interim Documentation/C20441826 - FYP - Interim Report.docx
@@ -5399,13 +5399,7 @@
         </w:numPr>
       </w:pPr>
       <w:r>
-        <w:t xml:space="preserve">Engage in a short review on </w:t>
-      </w:r>
-      <w:r>
-        <w:t>requirements</w:t>
-      </w:r>
-      <w:r>
-        <w:t>:</w:t>
+        <w:t>Engage in a short review on requirements:</w:t>
       </w:r>
       <w:r>
         <w:br/>
@@ -5598,7 +5592,27 @@
           <w:i/>
           <w:iCs/>
         </w:rPr>
-        <w:t>eLearning System For Anonymous Feedback</w:t>
+        <w:t xml:space="preserve">eLearning System </w:t>
+      </w:r>
+      <w:proofErr w:type="gramStart"/>
+      <w:r>
+        <w:rPr>
+          <w:b/>
+          <w:bCs/>
+          <w:i/>
+          <w:iCs/>
+        </w:rPr>
+        <w:t>For</w:t>
+      </w:r>
+      <w:proofErr w:type="gramEnd"/>
+      <w:r>
+        <w:rPr>
+          <w:b/>
+          <w:bCs/>
+          <w:i/>
+          <w:iCs/>
+        </w:rPr>
+        <w:t xml:space="preserve"> Anonymous Feedback</w:t>
       </w:r>
       <w:r>
         <w:rPr>
@@ -6370,7 +6384,10 @@
         <w:t xml:space="preserve">Access to </w:t>
       </w:r>
       <w:r>
-        <w:t>Other General Features (Accessibility</w:t>
+        <w:t>o</w:t>
+      </w:r>
+      <w:r>
+        <w:t>ther General Features (Accessibility</w:t>
       </w:r>
       <w:r>
         <w:t xml:space="preserve"> &amp; Tools</w:t>
@@ -16702,10 +16719,7 @@
       <w:bookmarkStart w:id="21" w:name="_Toc214087661"/>
       <w:r>
         <w:lastRenderedPageBreak/>
-        <w:t xml:space="preserve">3.5 </w:t>
-      </w:r>
-      <w:r>
-        <w:t>Brightspace Evaluation</w:t>
+        <w:t>3.5 Brightspace Evaluation</w:t>
       </w:r>
     </w:p>
     <w:p/>
@@ -16737,9 +16751,9 @@
           <w:noProof/>
         </w:rPr>
         <w:drawing>
-          <wp:inline distT="0" distB="0" distL="0" distR="0" wp14:anchorId="07A78CF5" wp14:editId="6C4E8575">
-            <wp:extent cx="4889500" cy="600075"/>
-            <wp:effectExtent l="0" t="0" r="6350" b="9525"/>
+          <wp:inline distT="0" distB="0" distL="0" distR="0" wp14:anchorId="07A78CF5" wp14:editId="1361E477">
+            <wp:extent cx="5781722" cy="709575"/>
+            <wp:effectExtent l="0" t="0" r="0" b="0"/>
             <wp:docPr id="270016237" name="Picture 1"/>
             <wp:cNvGraphicFramePr>
               <a:graphicFrameLocks xmlns:a="http://schemas.openxmlformats.org/drawingml/2006/main" noChangeAspect="1"/>
@@ -16760,7 +16774,7 @@
                   <pic:spPr>
                     <a:xfrm>
                       <a:off x="0" y="0"/>
-                      <a:ext cx="4892083" cy="600392"/>
+                      <a:ext cx="5828715" cy="715342"/>
                     </a:xfrm>
                     <a:prstGeom prst="rect">
                       <a:avLst/>
@@ -16776,12 +16790,21 @@
     <w:p/>
     <w:p>
       <w:r>
+        <w:t>When you login to Brightspace, you are greeted with the dashboard. At the top of the page is the header, including a navigation menu, the option to search through modules, subscription alerts, notifications, access to the user profile and settings.</w:t>
+      </w:r>
+      <w:r>
+        <w:br/>
+      </w:r>
+    </w:p>
+    <w:p/>
+    <w:p>
+      <w:r>
         <w:rPr>
           <w:noProof/>
         </w:rPr>
         <w:drawing>
-          <wp:inline distT="0" distB="0" distL="0" distR="0" wp14:anchorId="31B33DC0" wp14:editId="50E0BA32">
-            <wp:extent cx="4953000" cy="903291"/>
+          <wp:inline distT="0" distB="0" distL="0" distR="0" wp14:anchorId="31B33DC0" wp14:editId="31549CFF">
+            <wp:extent cx="5873801" cy="1071220"/>
             <wp:effectExtent l="0" t="0" r="0" b="0"/>
             <wp:docPr id="1287021027" name="Picture 1" descr="A white background with black and white lines&#10;&#10;AI-generated content may be incorrect."/>
             <wp:cNvGraphicFramePr>
@@ -16803,7 +16826,7 @@
                   <pic:spPr>
                     <a:xfrm>
                       <a:off x="0" y="0"/>
-                      <a:ext cx="4965161" cy="905509"/>
+                      <a:ext cx="5917539" cy="1079197"/>
                     </a:xfrm>
                     <a:prstGeom prst="rect">
                       <a:avLst/>
@@ -16819,9 +16842,21 @@
     <w:p/>
     <w:p>
       <w:r>
+        <w:t>There are only a few other features found on the homepage, including the ‘Work To Do’ widget which shows your upcoming, unsubmitted continuous assessment.</w:t>
+      </w:r>
+      <w:r>
+        <w:t xml:space="preserve"> It is sorted, in descending order, based on the nearest deadline that must be met. If you were to miss out on the submission deadline, a space above is shown for ‘overdue’ submissions, giving them priority at the top to show you have missed it.</w:t>
+      </w:r>
+    </w:p>
+    <w:p/>
+    <w:p/>
+    <w:p/>
+    <w:p>
+      <w:r>
         <w:rPr>
           <w:noProof/>
         </w:rPr>
+        <w:lastRenderedPageBreak/>
         <w:drawing>
           <wp:inline distT="0" distB="0" distL="0" distR="0" wp14:anchorId="3A98B4E4" wp14:editId="44B67306">
             <wp:extent cx="4889500" cy="2623092"/>
@@ -16860,15 +16895,11 @@
       </w:r>
     </w:p>
     <w:p/>
-    <w:p/>
-    <w:p/>
-    <w:p/>
-    <w:p/>
-    <w:p/>
-    <w:p/>
-    <w:p/>
-    <w:p/>
-    <w:p/>
+    <w:p>
+      <w:r>
+        <w:t>Next, is the most important part of the dashboard: modules. Here, you can select any of your enrolled modules, to get to their page. You also have access to extra modules for training, alongside your previous years of study.</w:t>
+      </w:r>
+    </w:p>
     <w:p/>
     <w:p>
       <w:pPr>
@@ -16928,11 +16959,21 @@
         </w:drawing>
       </w:r>
     </w:p>
+    <w:p/>
+    <w:p>
+      <w:r>
+        <w:t>On each module page, you are given the same rough setup as the dashboard, with an expanded navigation menu, to give you quick access to your progress in the module, the module content page, assessment which will give you access to your various types of assignments, module tools</w:t>
+      </w:r>
+      <w:r>
+        <w:t>, which has a wide array of features including announcements, groups, virtual classroom and more. There is also quick access to the TUD Library page on the main website, along with the help option to gain quick access to documentation information and an FAQ.</w:t>
+      </w:r>
+    </w:p>
     <w:p>
       <w:r>
         <w:rPr>
           <w:noProof/>
         </w:rPr>
+        <w:lastRenderedPageBreak/>
         <w:drawing>
           <wp:inline distT="0" distB="0" distL="0" distR="0" wp14:anchorId="1306C7EF" wp14:editId="1805A9BC">
             <wp:extent cx="4439790" cy="2657475"/>
@@ -16972,67 +17013,35 @@
     </w:p>
     <w:p/>
     <w:p>
-      <w:pPr>
+      <w:r>
+        <w:t>Next, is an overview of learning material, and announcements. Each module can be unique, as the layout is ultimately determined by the lecturer, and their module needs (according to them). The announcements are module wide, in comparison to the global announcements found on the dashboard.</w:t>
+      </w:r>
+    </w:p>
+    <w:p/>
+    <w:p>
+      <w:pPr>
+        <w:rPr>
+          <w:b/>
+          <w:bCs/>
+        </w:rPr>
+      </w:pPr>
+      <w:r>
+        <w:rPr>
+          <w:b/>
+          <w:bCs/>
+        </w:rPr>
+        <w:t>Progress</w:t>
+      </w:r>
+    </w:p>
+    <w:p>
+      <w:r>
         <w:rPr>
           <w:noProof/>
         </w:rPr>
-      </w:pPr>
-    </w:p>
-    <w:p>
-      <w:pPr>
-        <w:rPr>
-          <w:noProof/>
-        </w:rPr>
-      </w:pPr>
-    </w:p>
-    <w:p>
-      <w:pPr>
-        <w:rPr>
-          <w:noProof/>
-        </w:rPr>
-      </w:pPr>
-    </w:p>
-    <w:p>
-      <w:pPr>
-        <w:rPr>
-          <w:noProof/>
-        </w:rPr>
-      </w:pPr>
-    </w:p>
-    <w:p/>
-    <w:p/>
-    <w:p/>
-    <w:p/>
-    <w:p/>
-    <w:p/>
-    <w:p/>
-    <w:p/>
-    <w:p>
-      <w:pPr>
-        <w:rPr>
-          <w:b/>
-          <w:bCs/>
-        </w:rPr>
-      </w:pPr>
-      <w:r>
-        <w:rPr>
-          <w:b/>
-          <w:bCs/>
-        </w:rPr>
-        <w:lastRenderedPageBreak/>
-        <w:t>Progress</w:t>
-      </w:r>
-    </w:p>
-    <w:p/>
-    <w:p>
-      <w:r>
-        <w:rPr>
-          <w:noProof/>
-        </w:rPr>
         <w:drawing>
-          <wp:inline distT="0" distB="0" distL="0" distR="0" wp14:anchorId="19730812" wp14:editId="68104986">
-            <wp:extent cx="5727700" cy="3452495"/>
-            <wp:effectExtent l="0" t="0" r="6350" b="0"/>
+          <wp:inline distT="0" distB="0" distL="0" distR="0" wp14:anchorId="19730812" wp14:editId="7610727A">
+            <wp:extent cx="5048552" cy="3043124"/>
+            <wp:effectExtent l="0" t="0" r="0" b="5080"/>
             <wp:docPr id="1626948064" name="Picture 1" descr="A screenshot of a progress report&#10;&#10;AI-generated content may be incorrect."/>
             <wp:cNvGraphicFramePr>
               <a:graphicFrameLocks xmlns:a="http://schemas.openxmlformats.org/drawingml/2006/main" noChangeAspect="1"/>
@@ -17053,7 +17062,7 @@
                   <pic:spPr>
                     <a:xfrm>
                       <a:off x="0" y="0"/>
-                      <a:ext cx="5727700" cy="3452495"/>
+                      <a:ext cx="5052773" cy="3045668"/>
                     </a:xfrm>
                     <a:prstGeom prst="rect">
                       <a:avLst/>
@@ -17068,6 +17077,12 @@
     </w:p>
     <w:p/>
     <w:p>
+      <w:r>
+        <w:t>The Progress area of Brightspace gives you a per-module overview of various stats, including your grades, login history, quizzes, assignments, objectives, and login / access history.</w:t>
+      </w:r>
+    </w:p>
+    <w:p/>
+    <w:p>
       <w:pPr>
         <w:rPr>
           <w:b/>
@@ -17090,12 +17105,12 @@
         <w:t>Discover</w:t>
       </w:r>
     </w:p>
-    <w:p/>
     <w:p>
       <w:r>
         <w:rPr>
           <w:noProof/>
         </w:rPr>
+        <w:lastRenderedPageBreak/>
         <w:drawing>
           <wp:inline distT="0" distB="0" distL="0" distR="0" wp14:anchorId="3400B0A2" wp14:editId="28C7A652">
             <wp:extent cx="5727700" cy="2437130"/>
@@ -17134,59 +17149,183 @@
       </w:r>
     </w:p>
     <w:p/>
-    <w:p/>
-    <w:p/>
-    <w:p/>
-    <w:p/>
-    <w:p>
-      <w:pPr>
-        <w:rPr>
-          <w:b/>
-          <w:bCs/>
-        </w:rPr>
-      </w:pPr>
-      <w:r>
-        <w:rPr>
-          <w:b/>
-          <w:bCs/>
-        </w:rPr>
-        <w:lastRenderedPageBreak/>
+    <w:p>
+      <w:r>
+        <w:t>The discover area of Brightspace is used to discover any module you need to enrol with. You can use the search function to sort by name or module code.</w:t>
+      </w:r>
+    </w:p>
+    <w:p/>
+    <w:p>
+      <w:pPr>
+        <w:rPr>
+          <w:b/>
+          <w:bCs/>
+        </w:rPr>
+      </w:pPr>
+      <w:r>
+        <w:rPr>
+          <w:b/>
+          <w:bCs/>
+        </w:rPr>
         <w:t>Other Areas</w:t>
       </w:r>
     </w:p>
-    <w:p/>
-    <w:p/>
-    <w:p/>
-    <w:p/>
-    <w:p/>
-    <w:p/>
-    <w:p/>
-    <w:p/>
-    <w:p/>
-    <w:p/>
-    <w:p/>
-    <w:p/>
-    <w:p/>
-    <w:p/>
-    <w:p/>
-    <w:p/>
-    <w:p/>
-    <w:p/>
-    <w:p/>
-    <w:p/>
-    <w:p/>
-    <w:p/>
-    <w:p/>
-    <w:p/>
-    <w:p/>
-    <w:p/>
-    <w:p/>
-    <w:p/>
-    <w:p/>
-    <w:p/>
-    <w:p/>
-    <w:p/>
-    <w:p/>
+    <w:p>
+      <w:r>
+        <w:t>Other general areas of Brightspace include the following:</w:t>
+      </w:r>
+      <w:r>
+        <w:br/>
+      </w:r>
+    </w:p>
+    <w:p>
+      <w:pPr>
+        <w:pStyle w:val="ListParagraph"/>
+        <w:numPr>
+          <w:ilvl w:val="0"/>
+          <w:numId w:val="11"/>
+        </w:numPr>
+      </w:pPr>
+      <w:r>
+        <w:rPr>
+          <w:b/>
+          <w:bCs/>
+          <w:i/>
+          <w:iCs/>
+        </w:rPr>
+        <w:t>Getting Started</w:t>
+      </w:r>
+      <w:r>
+        <w:br/>
+        <w:t>On the dashboard, there is a small section for guidelines and resources to get started with using Brightspace, as an introduction to the features, areas of the website, and tools available to you.</w:t>
+      </w:r>
+      <w:r>
+        <w:br/>
+      </w:r>
+    </w:p>
+    <w:p>
+      <w:pPr>
+        <w:pStyle w:val="ListParagraph"/>
+        <w:numPr>
+          <w:ilvl w:val="0"/>
+          <w:numId w:val="11"/>
+        </w:numPr>
+      </w:pPr>
+      <w:r>
+        <w:rPr>
+          <w:b/>
+          <w:bCs/>
+          <w:i/>
+          <w:iCs/>
+        </w:rPr>
+        <w:t>Microsoft365</w:t>
+      </w:r>
+      <w:r>
+        <w:rPr>
+          <w:b/>
+          <w:bCs/>
+          <w:i/>
+          <w:iCs/>
+        </w:rPr>
+        <w:br/>
+      </w:r>
+      <w:r>
+        <w:t>The TUD version of Brightspace also includes quick access to Microsoft relevant links on the dashboard, including Outlook, Calendar &amp; OneDrive.</w:t>
+      </w:r>
+      <w:r>
+        <w:t xml:space="preserve"> If you choose to link your account, it will embed your emails and calendar, with no embedding for OneDrive.</w:t>
+      </w:r>
+      <w:r>
+        <w:br/>
+      </w:r>
+    </w:p>
+    <w:p>
+      <w:pPr>
+        <w:pStyle w:val="ListParagraph"/>
+        <w:numPr>
+          <w:ilvl w:val="0"/>
+          <w:numId w:val="11"/>
+        </w:numPr>
+      </w:pPr>
+      <w:r>
+        <w:rPr>
+          <w:b/>
+          <w:bCs/>
+          <w:i/>
+          <w:iCs/>
+        </w:rPr>
+        <w:t>Global Announcements</w:t>
+      </w:r>
+      <w:r>
+        <w:br/>
+        <w:t>These announcements are available site-wide, and are usually related to Brightspace, or important information regarding TUD.</w:t>
+      </w:r>
+      <w:r>
+        <w:br/>
+      </w:r>
+    </w:p>
+    <w:p>
+      <w:pPr>
+        <w:pStyle w:val="ListParagraph"/>
+        <w:numPr>
+          <w:ilvl w:val="0"/>
+          <w:numId w:val="11"/>
+        </w:numPr>
+        <w:rPr>
+          <w:b/>
+          <w:bCs/>
+          <w:i/>
+          <w:iCs/>
+        </w:rPr>
+      </w:pPr>
+      <w:r>
+        <w:rPr>
+          <w:b/>
+          <w:bCs/>
+          <w:i/>
+          <w:iCs/>
+        </w:rPr>
+        <w:t>Calendar</w:t>
+      </w:r>
+      <w:r>
+        <w:rPr>
+          <w:b/>
+          <w:bCs/>
+          <w:i/>
+          <w:iCs/>
+        </w:rPr>
+        <w:br/>
+      </w:r>
+      <w:r>
+        <w:t>The calendar contains all important dates / times, for your assignments, Bongo Virtual Classes, and any other set dates for assessments (quizzes etc.)</w:t>
+      </w:r>
+      <w:r>
+        <w:br/>
+      </w:r>
+    </w:p>
+    <w:p>
+      <w:pPr>
+        <w:rPr>
+          <w:b/>
+          <w:bCs/>
+        </w:rPr>
+      </w:pPr>
+      <w:r>
+        <w:rPr>
+          <w:b/>
+          <w:bCs/>
+        </w:rPr>
+        <w:t>Lecturers</w:t>
+      </w:r>
+    </w:p>
+    <w:p>
+      <w:r>
+        <w:t>While there is no access to the lecturer side of the website, they have an extensive amount of customization available within their direct modules, from how they layout their learning material, creation of assignments, creation of quizzes and more.</w:t>
+      </w:r>
+      <w:r>
+        <w:t xml:space="preserve"> They largely have access to a very similar user interface / array of features, with the ability to customize their modules in comparison.</w:t>
+      </w:r>
+    </w:p>
     <w:p>
       <w:pPr>
         <w:pStyle w:val="Heading2"/>
@@ -17848,10 +17987,7 @@
         <w:t xml:space="preserve"> </w:t>
       </w:r>
       <w:r>
-        <w:t>|</w:t>
-      </w:r>
-      <w:r>
-        <w:t xml:space="preserve"> If they select their user in the top right, they will gain access to personal details.</w:t>
+        <w:t>| If they select their user in the top right, they will gain access to personal details.</w:t>
       </w:r>
     </w:p>
     <w:p/>
@@ -18724,18 +18860,6 @@
         </w:rPr>
         <w:t>Accessibility</w:t>
       </w:r>
-      <w:r>
-        <w:rPr>
-          <w:b/>
-          <w:bCs/>
-          <w:i/>
-          <w:iCs/>
-        </w:rPr>
-        <w:br/>
-      </w:r>
-      <w:r>
-        <w:br/>
-      </w:r>
     </w:p>
     <w:p>
       <w:pPr>
@@ -18744,369 +18868,21 @@
           <w:ilvl w:val="0"/>
           <w:numId w:val="11"/>
         </w:numPr>
-        <w:rPr>
-          <w:b/>
-          <w:bCs/>
-          <w:i/>
-          <w:iCs/>
-        </w:rPr>
-      </w:pPr>
-      <w:r>
-        <w:rPr>
-          <w:b/>
-          <w:bCs/>
-          <w:i/>
-          <w:iCs/>
-        </w:rPr>
-        <w:t>GDPR</w:t>
-      </w:r>
-      <w:r>
-        <w:rPr>
-          <w:b/>
-          <w:bCs/>
-          <w:i/>
-          <w:iCs/>
-        </w:rPr>
-        <w:br/>
-      </w:r>
-      <w:r>
-        <w:t>As according to the GDPR legislation, only the necessary data for the students will be included. Their names, email addresses, passwords and course relevant information, such as grades, modules and assignments, will be stored in the database, as they are required for the functionality of the application. Only parts of this data will be accessible to administrators, for functionality purposes (such as course relevant information if they are to be added / removed from modules).</w:t>
-      </w:r>
-      <w:r>
-        <w:br/>
-      </w:r>
-    </w:p>
-    <w:p>
-      <w:pPr>
-        <w:rPr>
-          <w:b/>
-          <w:bCs/>
-          <w:i/>
-          <w:iCs/>
-        </w:rPr>
-      </w:pPr>
-    </w:p>
-    <w:p>
-      <w:pPr>
-        <w:rPr>
-          <w:b/>
-          <w:bCs/>
-          <w:i/>
-          <w:iCs/>
-        </w:rPr>
-      </w:pPr>
-    </w:p>
-    <w:p>
-      <w:pPr>
-        <w:rPr>
-          <w:b/>
-          <w:bCs/>
-          <w:i/>
-          <w:iCs/>
-        </w:rPr>
-      </w:pPr>
-    </w:p>
-    <w:p>
-      <w:pPr>
-        <w:rPr>
-          <w:b/>
-          <w:bCs/>
-          <w:i/>
-          <w:iCs/>
-        </w:rPr>
-      </w:pPr>
-    </w:p>
-    <w:p/>
-    <w:p>
-      <w:pPr>
-        <w:rPr>
-          <w:b/>
-          <w:bCs/>
-        </w:rPr>
-      </w:pPr>
-      <w:r>
-        <w:rPr>
-          <w:b/>
-          <w:bCs/>
-        </w:rPr>
-        <w:lastRenderedPageBreak/>
-        <w:t>The Architecture</w:t>
-      </w:r>
-    </w:p>
-    <w:p/>
-    <w:p/>
-    <w:p/>
-    <w:p/>
-    <w:p/>
-    <w:p/>
-    <w:p/>
-    <w:p/>
-    <w:p/>
-    <w:p/>
-    <w:p/>
-    <w:p/>
-    <w:p>
-      <w:pPr>
-        <w:pStyle w:val="Heading2"/>
-      </w:pPr>
-      <w:bookmarkStart w:id="24" w:name="_Toc214087664"/>
-      <w:r>
-        <w:t>3.</w:t>
-      </w:r>
-      <w:r>
-        <w:t>9</w:t>
-      </w:r>
-      <w:r>
-        <w:t xml:space="preserve"> Conclusions</w:t>
-      </w:r>
-      <w:bookmarkEnd w:id="24"/>
-    </w:p>
-    <w:p/>
-    <w:p>
-      <w:pPr>
-        <w:spacing w:after="160" w:line="259" w:lineRule="auto"/>
-        <w:rPr>
-          <w:rFonts w:asciiTheme="majorHAnsi" w:eastAsiaTheme="majorEastAsia" w:hAnsiTheme="majorHAnsi" w:cstheme="majorBidi"/>
-          <w:color w:val="2E74B5" w:themeColor="accent1" w:themeShade="BF"/>
-          <w:sz w:val="32"/>
-          <w:szCs w:val="32"/>
-        </w:rPr>
-      </w:pPr>
-      <w:r>
-        <w:br w:type="page"/>
-      </w:r>
-    </w:p>
-    <w:p>
-      <w:pPr>
-        <w:pStyle w:val="Heading1"/>
-      </w:pPr>
-      <w:bookmarkStart w:id="25" w:name="_Toc214087665"/>
-      <w:r>
-        <w:lastRenderedPageBreak/>
-        <w:t>4</w:t>
-      </w:r>
-      <w:r>
-        <w:t xml:space="preserve">. </w:t>
-      </w:r>
-      <w:r>
-        <w:t>System</w:t>
-      </w:r>
-      <w:r>
-        <w:t xml:space="preserve"> </w:t>
-      </w:r>
-      <w:r>
-        <w:t>Design</w:t>
-      </w:r>
-      <w:bookmarkEnd w:id="25"/>
-      <w:r>
-        <w:t xml:space="preserve"> </w:t>
-      </w:r>
-    </w:p>
-    <w:p/>
-    <w:p>
-      <w:pPr>
-        <w:pStyle w:val="Heading2"/>
-      </w:pPr>
-      <w:bookmarkStart w:id="26" w:name="_Toc214087666"/>
-      <w:r>
-        <w:t>4</w:t>
-      </w:r>
-      <w:r>
-        <w:t>.1</w:t>
-      </w:r>
-      <w:r>
-        <w:t xml:space="preserve"> </w:t>
-      </w:r>
-      <w:r>
-        <w:t>Introduction</w:t>
-      </w:r>
-      <w:bookmarkEnd w:id="26"/>
-    </w:p>
-    <w:p/>
-    <w:p>
-      <w:r>
-        <w:t>This section focuses on the design of the system, featuring a review of software methodologies, an overview of the system (architecture and infrastructure), the design system and a brief overview of the prototype design.</w:t>
-      </w:r>
-    </w:p>
-    <w:p/>
-    <w:p>
-      <w:pPr>
-        <w:pStyle w:val="Heading2"/>
-      </w:pPr>
-      <w:bookmarkStart w:id="27" w:name="_Toc214087667"/>
-      <w:r>
-        <w:t>4</w:t>
-      </w:r>
-      <w:r>
-        <w:t>.2</w:t>
-      </w:r>
-      <w:r>
-        <w:t xml:space="preserve"> Software</w:t>
-      </w:r>
-      <w:r>
-        <w:t xml:space="preserve"> Methodology</w:t>
-      </w:r>
-      <w:bookmarkEnd w:id="27"/>
-    </w:p>
-    <w:p/>
-    <w:p>
-      <w:r>
-        <w:t>For the choice of an appropriate methodology to develop the system, it would be</w:t>
-      </w:r>
-      <w:r>
-        <w:t xml:space="preserve"> a Feature Driven Development implementation, derived </w:t>
-      </w:r>
-      <w:r>
-        <w:t>for</w:t>
-      </w:r>
-      <w:r>
-        <w:t xml:space="preserve"> the fact that a single developer will be working on this project. </w:t>
-      </w:r>
-    </w:p>
-    <w:p>
-      <w:r>
-        <w:t>Feature Driven Development is an iterative software methodology that focuses on the development of a single functioning piece of your software, at a time. When it has been completed, the next block is tackled</w:t>
-      </w:r>
-      <w:r>
-        <w:t xml:space="preserve"> </w:t>
-      </w:r>
-      <w:r>
-        <w:fldChar w:fldCharType="begin"/>
-      </w:r>
-      <w:r>
-        <w:instrText xml:space="preserve"> ADDIN ZOTERO_ITEM CSL_CITATION {"citationID":"knUEBwSi","properties":{"formattedCitation":"[127]","plainCitation":"[127]","noteIndex":0},"citationItems":[{"id":280,"uris":["http://zotero.org/users/local/qICbW6ZG/items/S7MU3VDP"],"itemData":{"id":280,"type":"webpage","abstract":"While scrum may be the most popular scrum methodology, it's worth considering feature-driven development, especially for long-term projects with large teams. Read about the steps of the FDD project life cycle, plus advantages and disadvantages of this met","container-title":"Lucidchart","language":"en","title":"Why (and How) You Should Use Feature-Driven Development","URL":"https://www.lucidchart.com/blog/why-use-feature-driven-development","accessed":{"date-parts":[["2025",11,13]]},"issued":{"date-parts":[["2019",12,4]]}}}],"schema":"https://github.com/citation-style-language/schema/raw/master/csl-citation.json"} </w:instrText>
-      </w:r>
-      <w:r>
-        <w:fldChar w:fldCharType="separate"/>
-      </w:r>
-      <w:r>
-        <w:t>[127]</w:t>
-      </w:r>
-      <w:r>
-        <w:fldChar w:fldCharType="end"/>
-      </w:r>
-      <w:r>
-        <w:t>. Once the features necessary to be developed have been outlined, work can begin.</w:t>
-      </w:r>
-      <w:r>
-        <w:t xml:space="preserve"> It is important to focus on the priority of each feature, tackling the most important one first.</w:t>
-      </w:r>
-    </w:p>
-    <w:p>
-      <w:r>
-        <w:t>While it is typically used as an Agile Framework</w:t>
-      </w:r>
-      <w:r>
-        <w:t xml:space="preserve"> </w:t>
-      </w:r>
-      <w:r>
-        <w:fldChar w:fldCharType="begin"/>
-      </w:r>
-      <w:r>
-        <w:instrText xml:space="preserve"> ADDIN ZOTERO_ITEM CSL_CITATION {"citationID":"UhG1KCS9","properties":{"formattedCitation":"[128]","plainCitation":"[128]","noteIndex":0},"citationItems":[{"id":282,"uris":["http://zotero.org/users/local/qICbW6ZG/items/LZNMT236"],"itemData":{"id":282,"type":"webpage","abstract":"FDD is a favorite method among development teams because it helps reduce two morale-killers in the development world: Confusion and rework. Learn about FDD in Agile.","container-title":"Planview","title":"What is FDD in Agile?","URL":"https://www.planview.com/resources/articles/fdd-agile/","accessed":{"date-parts":[["2025",11,13]]}}}],"schema":"https://github.com/citation-style-language/schema/raw/master/csl-citation.json"} </w:instrText>
-      </w:r>
-      <w:r>
-        <w:fldChar w:fldCharType="separate"/>
-      </w:r>
-      <w:r>
-        <w:t>[128]</w:t>
-      </w:r>
-      <w:r>
-        <w:fldChar w:fldCharType="end"/>
-      </w:r>
-      <w:r>
-        <w:t xml:space="preserve">, </w:t>
-      </w:r>
-      <w:r>
-        <w:t>which</w:t>
-      </w:r>
-      <w:r>
-        <w:t xml:space="preserve"> is not appropriate for use by a single developer</w:t>
-      </w:r>
-      <w:r>
-        <w:t>, t</w:t>
-      </w:r>
-      <w:r>
-        <w:t xml:space="preserve">he </w:t>
-      </w:r>
-      <w:r>
-        <w:t xml:space="preserve">core </w:t>
-      </w:r>
-      <w:r>
-        <w:t>nature of Feature Driven Development,</w:t>
-      </w:r>
-      <w:r>
-        <w:t xml:space="preserve"> with an outline</w:t>
-      </w:r>
-      <w:r>
-        <w:t xml:space="preserve"> slimmed to fit </w:t>
-      </w:r>
-      <w:r>
-        <w:t>a</w:t>
-      </w:r>
-      <w:r>
-        <w:t xml:space="preserve"> single developer, provides the perfect foundation for developing this system. </w:t>
-      </w:r>
-    </w:p>
-    <w:p>
-      <w:r>
-        <w:t>The pathway to ensuring this system is working correctly, starting at the access of the system (login), and ending with access to deeper features (like accessing modules notes), means there is</w:t>
-      </w:r>
-      <w:r>
-        <w:t xml:space="preserve"> a clear</w:t>
-      </w:r>
-      <w:r>
-        <w:t xml:space="preserve"> starting point A, and a</w:t>
-      </w:r>
-      <w:r>
-        <w:t xml:space="preserve"> clear</w:t>
-      </w:r>
-      <w:r>
-        <w:t xml:space="preserve"> ending point B, that can be worked towards incrementally with this framework as a basis.</w:t>
-      </w:r>
-      <w:r>
-        <w:t xml:space="preserve"> </w:t>
-      </w:r>
-    </w:p>
-    <w:p>
-      <w:r>
-        <w:t>The design of this system is inherently suitable for this approach to software development, given that you need login access to modules, module access to notes and assignments, assignment access to submission and grades. If the user cannot login, then there is no point in tackling features that they will not be able to access.</w:t>
-      </w:r>
-    </w:p>
-    <w:p>
-      <w:r>
-        <w:t>Another reason for this choice is that there is not a typical software methodology that supports just a single developer, as typically these methodologies are designed for the workplace where there is a guarantee of having a team to work with.</w:t>
-      </w:r>
-    </w:p>
-    <w:p>
-      <w:r>
-        <w:t xml:space="preserve">Starting with the development of the overall model, followed by the development of the features list, planning out of the features list (and their priority of implementation), and then the design and implementation of the features, this will be a suitable choice </w:t>
-      </w:r>
-      <w:r>
-        <w:fldChar w:fldCharType="begin"/>
-      </w:r>
-      <w:r>
-        <w:instrText xml:space="preserve"> ADDIN ZOTERO_ITEM CSL_CITATION {"citationID":"21G52mqi","properties":{"formattedCitation":"[127]","plainCitation":"[127]","noteIndex":0},"citationItems":[{"id":280,"uris":["http://zotero.org/users/local/qICbW6ZG/items/S7MU3VDP"],"itemData":{"id":280,"type":"webpage","abstract":"While scrum may be the most popular scrum methodology, it's worth considering feature-driven development, especially for long-term projects with large teams. Read about the steps of the FDD project life cycle, plus advantages and disadvantages of this met","container-title":"Lucidchart","language":"en","title":"Why (and How) You Should Use Feature-Driven Development","URL":"https://www.lucidchart.com/blog/why-use-feature-driven-development","accessed":{"date-parts":[["2025",11,13]]},"issued":{"date-parts":[["2019",12,4]]}}}],"schema":"https://github.com/citation-style-language/schema/raw/master/csl-citation.json"} </w:instrText>
-      </w:r>
-      <w:r>
-        <w:fldChar w:fldCharType="separate"/>
-      </w:r>
-      <w:r>
-        <w:t>[127]</w:t>
-      </w:r>
-      <w:r>
-        <w:fldChar w:fldCharType="end"/>
-      </w:r>
-      <w:r>
-        <w:t>.</w:t>
-      </w:r>
-    </w:p>
-    <w:p>
-      <w:r>
-        <w:t>Other methodologies that were researched and then discarded include the following:</w:t>
-      </w:r>
-    </w:p>
-    <w:p/>
+      </w:pPr>
+      <w:hyperlink r:id="rId24" w:history="1">
+        <w:r>
+          <w:rPr>
+            <w:rStyle w:val="Hyperlink"/>
+          </w:rPr>
+          <w:t>https://ukhomeoffice.github.io/accessibility-posters/posters/accessibility-posters.pdf</w:t>
+        </w:r>
+      </w:hyperlink>
+    </w:p>
+    <w:p>
+      <w:pPr>
+        <w:pStyle w:val="ListParagraph"/>
+      </w:pPr>
+    </w:p>
     <w:p>
       <w:pPr>
         <w:pStyle w:val="ListParagraph"/>
@@ -19117,33 +18893,366 @@
         <w:rPr>
           <w:b/>
           <w:bCs/>
-        </w:rPr>
-      </w:pPr>
-      <w:r>
-        <w:rPr>
-          <w:b/>
-          <w:bCs/>
-        </w:rPr>
-        <w:t>Test Driven Development</w:t>
-      </w:r>
-      <w:r>
-        <w:rPr>
-          <w:b/>
-          <w:bCs/>
-        </w:rPr>
-        <w:br/>
-      </w:r>
-      <w:r>
-        <w:t>TBD</w:t>
-      </w:r>
-      <w:r>
-        <w:rPr>
-          <w:b/>
-          <w:bCs/>
-        </w:rPr>
-        <w:br/>
-      </w:r>
-    </w:p>
+          <w:i/>
+          <w:iCs/>
+        </w:rPr>
+      </w:pPr>
+      <w:r>
+        <w:rPr>
+          <w:b/>
+          <w:bCs/>
+          <w:i/>
+          <w:iCs/>
+        </w:rPr>
+        <w:t>GDPR</w:t>
+      </w:r>
+      <w:r>
+        <w:rPr>
+          <w:b/>
+          <w:bCs/>
+          <w:i/>
+          <w:iCs/>
+        </w:rPr>
+        <w:br/>
+      </w:r>
+      <w:r>
+        <w:t>As according to the GDPR legislation, only the necessary data for the students will be included. Their names, email addresses, passwords and course relevant information, such as grades, modules and assignments, will be stored in the database, as they are required for the functionality of the application. Only parts of this data will be accessible to administrators, for functionality purposes (such as course relevant information if they are to be added / removed from modules).</w:t>
+      </w:r>
+      <w:r>
+        <w:br/>
+      </w:r>
+    </w:p>
+    <w:p>
+      <w:pPr>
+        <w:rPr>
+          <w:b/>
+          <w:bCs/>
+          <w:i/>
+          <w:iCs/>
+        </w:rPr>
+      </w:pPr>
+    </w:p>
+    <w:p>
+      <w:pPr>
+        <w:rPr>
+          <w:b/>
+          <w:bCs/>
+          <w:i/>
+          <w:iCs/>
+        </w:rPr>
+      </w:pPr>
+    </w:p>
+    <w:p>
+      <w:pPr>
+        <w:rPr>
+          <w:b/>
+          <w:bCs/>
+          <w:i/>
+          <w:iCs/>
+        </w:rPr>
+      </w:pPr>
+    </w:p>
+    <w:p>
+      <w:pPr>
+        <w:rPr>
+          <w:b/>
+          <w:bCs/>
+          <w:i/>
+          <w:iCs/>
+        </w:rPr>
+      </w:pPr>
+    </w:p>
+    <w:p/>
+    <w:p>
+      <w:pPr>
+        <w:rPr>
+          <w:b/>
+          <w:bCs/>
+        </w:rPr>
+      </w:pPr>
+      <w:r>
+        <w:rPr>
+          <w:b/>
+          <w:bCs/>
+        </w:rPr>
+        <w:lastRenderedPageBreak/>
+        <w:t>The Architecture</w:t>
+      </w:r>
+    </w:p>
+    <w:p/>
+    <w:p/>
+    <w:p/>
+    <w:p/>
+    <w:p/>
+    <w:p/>
+    <w:p/>
+    <w:p/>
+    <w:p/>
+    <w:p/>
+    <w:p/>
+    <w:p/>
+    <w:p>
+      <w:pPr>
+        <w:pStyle w:val="Heading2"/>
+      </w:pPr>
+      <w:bookmarkStart w:id="24" w:name="_Toc214087664"/>
+      <w:r>
+        <w:t>3.</w:t>
+      </w:r>
+      <w:r>
+        <w:t>9</w:t>
+      </w:r>
+      <w:r>
+        <w:t xml:space="preserve"> Conclusions</w:t>
+      </w:r>
+      <w:bookmarkEnd w:id="24"/>
+    </w:p>
+    <w:p/>
+    <w:p>
+      <w:pPr>
+        <w:spacing w:after="160" w:line="259" w:lineRule="auto"/>
+        <w:rPr>
+          <w:rFonts w:asciiTheme="majorHAnsi" w:eastAsiaTheme="majorEastAsia" w:hAnsiTheme="majorHAnsi" w:cstheme="majorBidi"/>
+          <w:color w:val="2E74B5" w:themeColor="accent1" w:themeShade="BF"/>
+          <w:sz w:val="32"/>
+          <w:szCs w:val="32"/>
+        </w:rPr>
+      </w:pPr>
+      <w:r>
+        <w:br w:type="page"/>
+      </w:r>
+    </w:p>
+    <w:p>
+      <w:pPr>
+        <w:pStyle w:val="Heading1"/>
+      </w:pPr>
+      <w:bookmarkStart w:id="25" w:name="_Toc214087665"/>
+      <w:r>
+        <w:lastRenderedPageBreak/>
+        <w:t>4</w:t>
+      </w:r>
+      <w:r>
+        <w:t xml:space="preserve">. </w:t>
+      </w:r>
+      <w:r>
+        <w:t>System</w:t>
+      </w:r>
+      <w:r>
+        <w:t xml:space="preserve"> </w:t>
+      </w:r>
+      <w:r>
+        <w:t>Design</w:t>
+      </w:r>
+      <w:bookmarkEnd w:id="25"/>
+      <w:r>
+        <w:t xml:space="preserve"> </w:t>
+      </w:r>
+    </w:p>
+    <w:p/>
+    <w:p>
+      <w:pPr>
+        <w:pStyle w:val="Heading2"/>
+      </w:pPr>
+      <w:bookmarkStart w:id="26" w:name="_Toc214087666"/>
+      <w:r>
+        <w:t>4</w:t>
+      </w:r>
+      <w:r>
+        <w:t>.1</w:t>
+      </w:r>
+      <w:r>
+        <w:t xml:space="preserve"> </w:t>
+      </w:r>
+      <w:r>
+        <w:t>Introduction</w:t>
+      </w:r>
+      <w:bookmarkEnd w:id="26"/>
+    </w:p>
+    <w:p/>
+    <w:p>
+      <w:r>
+        <w:t>This section focuses on the design of the system, featuring a review of software methodologies, an overview of the system (architecture and infrastructure), the design system and a brief overview of the prototype design.</w:t>
+      </w:r>
+    </w:p>
+    <w:p/>
+    <w:p>
+      <w:pPr>
+        <w:pStyle w:val="Heading2"/>
+      </w:pPr>
+      <w:bookmarkStart w:id="27" w:name="_Toc214087667"/>
+      <w:r>
+        <w:t>4</w:t>
+      </w:r>
+      <w:r>
+        <w:t>.2</w:t>
+      </w:r>
+      <w:r>
+        <w:t xml:space="preserve"> Software</w:t>
+      </w:r>
+      <w:r>
+        <w:t xml:space="preserve"> Methodology</w:t>
+      </w:r>
+      <w:bookmarkEnd w:id="27"/>
+    </w:p>
+    <w:p/>
+    <w:p>
+      <w:r>
+        <w:t>For the choice of an appropriate methodology to develop the system, it would be</w:t>
+      </w:r>
+      <w:r>
+        <w:t xml:space="preserve"> a Feature Driven Development implementation, derived </w:t>
+      </w:r>
+      <w:r>
+        <w:t>for</w:t>
+      </w:r>
+      <w:r>
+        <w:t xml:space="preserve"> the fact that a single developer will be working on this project. </w:t>
+      </w:r>
+    </w:p>
+    <w:p>
+      <w:r>
+        <w:t>Feature Driven Development is an iterative software methodology that focuses on the development of a single functioning piece of your software, at a time. When it has been completed, the next block is tackled</w:t>
+      </w:r>
+      <w:r>
+        <w:t xml:space="preserve"> </w:t>
+      </w:r>
+      <w:r>
+        <w:fldChar w:fldCharType="begin"/>
+      </w:r>
+      <w:r>
+        <w:instrText xml:space="preserve"> ADDIN ZOTERO_ITEM CSL_CITATION {"citationID":"knUEBwSi","properties":{"formattedCitation":"[127]","plainCitation":"[127]","noteIndex":0},"citationItems":[{"id":280,"uris":["http://zotero.org/users/local/qICbW6ZG/items/S7MU3VDP"],"itemData":{"id":280,"type":"webpage","abstract":"While scrum may be the most popular scrum methodology, it's worth considering feature-driven development, especially for long-term projects with large teams. Read about the steps of the FDD project life cycle, plus advantages and disadvantages of this met","container-title":"Lucidchart","language":"en","title":"Why (and How) You Should Use Feature-Driven Development","URL":"https://www.lucidchart.com/blog/why-use-feature-driven-development","accessed":{"date-parts":[["2025",11,13]]},"issued":{"date-parts":[["2019",12,4]]}}}],"schema":"https://github.com/citation-style-language/schema/raw/master/csl-citation.json"} </w:instrText>
+      </w:r>
+      <w:r>
+        <w:fldChar w:fldCharType="separate"/>
+      </w:r>
+      <w:r>
+        <w:t>[127]</w:t>
+      </w:r>
+      <w:r>
+        <w:fldChar w:fldCharType="end"/>
+      </w:r>
+      <w:r>
+        <w:t>. Once the features necessary to be developed have been outlined, work can begin.</w:t>
+      </w:r>
+      <w:r>
+        <w:t xml:space="preserve"> It is important to focus on the priority of each feature, tackling the most important one first.</w:t>
+      </w:r>
+    </w:p>
+    <w:p>
+      <w:r>
+        <w:t>While it is typically used as an Agile Framework</w:t>
+      </w:r>
+      <w:r>
+        <w:t xml:space="preserve"> </w:t>
+      </w:r>
+      <w:r>
+        <w:fldChar w:fldCharType="begin"/>
+      </w:r>
+      <w:r>
+        <w:instrText xml:space="preserve"> ADDIN ZOTERO_ITEM CSL_CITATION {"citationID":"UhG1KCS9","properties":{"formattedCitation":"[128]","plainCitation":"[128]","noteIndex":0},"citationItems":[{"id":282,"uris":["http://zotero.org/users/local/qICbW6ZG/items/LZNMT236"],"itemData":{"id":282,"type":"webpage","abstract":"FDD is a favorite method among development teams because it helps reduce two morale-killers in the development world: Confusion and rework. Learn about FDD in Agile.","container-title":"Planview","title":"What is FDD in Agile?","URL":"https://www.planview.com/resources/articles/fdd-agile/","accessed":{"date-parts":[["2025",11,13]]}}}],"schema":"https://github.com/citation-style-language/schema/raw/master/csl-citation.json"} </w:instrText>
+      </w:r>
+      <w:r>
+        <w:fldChar w:fldCharType="separate"/>
+      </w:r>
+      <w:r>
+        <w:t>[128]</w:t>
+      </w:r>
+      <w:r>
+        <w:fldChar w:fldCharType="end"/>
+      </w:r>
+      <w:r>
+        <w:t xml:space="preserve">, </w:t>
+      </w:r>
+      <w:r>
+        <w:t>which</w:t>
+      </w:r>
+      <w:r>
+        <w:t xml:space="preserve"> is not appropriate for use by a single developer</w:t>
+      </w:r>
+      <w:r>
+        <w:t>, t</w:t>
+      </w:r>
+      <w:r>
+        <w:t xml:space="preserve">he </w:t>
+      </w:r>
+      <w:r>
+        <w:t xml:space="preserve">core </w:t>
+      </w:r>
+      <w:r>
+        <w:t>nature of Feature Driven Development,</w:t>
+      </w:r>
+      <w:r>
+        <w:t xml:space="preserve"> with an outline</w:t>
+      </w:r>
+      <w:r>
+        <w:t xml:space="preserve"> slimmed to fit </w:t>
+      </w:r>
+      <w:r>
+        <w:t>a</w:t>
+      </w:r>
+      <w:r>
+        <w:t xml:space="preserve"> single developer, provides the perfect foundation for developing this system. </w:t>
+      </w:r>
+    </w:p>
+    <w:p>
+      <w:r>
+        <w:t>The pathway to ensuring this system is working correctly, starting at the access of the system (login), and ending with access to deeper features (like accessing modules notes), means there is</w:t>
+      </w:r>
+      <w:r>
+        <w:t xml:space="preserve"> a clear</w:t>
+      </w:r>
+      <w:r>
+        <w:t xml:space="preserve"> starting point A, and a</w:t>
+      </w:r>
+      <w:r>
+        <w:t xml:space="preserve"> clear</w:t>
+      </w:r>
+      <w:r>
+        <w:t xml:space="preserve"> ending point B, that can be worked towards incrementally with this framework as a basis.</w:t>
+      </w:r>
+      <w:r>
+        <w:t xml:space="preserve"> </w:t>
+      </w:r>
+    </w:p>
+    <w:p>
+      <w:r>
+        <w:t>The design of this system is inherently suitable for this approach to software development, given that you need login access to modules, module access to notes and assignments, assignment access to submission and grades. If the user cannot login, then there is no point in tackling features that they will not be able to access.</w:t>
+      </w:r>
+    </w:p>
+    <w:p>
+      <w:r>
+        <w:t>Another reason for this choice is that there is not a typical software methodology that supports just a single developer, as typically these methodologies are designed for the workplace where there is a guarantee of having a team to work with.</w:t>
+      </w:r>
+    </w:p>
+    <w:p>
+      <w:r>
+        <w:t xml:space="preserve">Starting with the development of the overall model, followed by the development of the features list, planning out of the features list (and their priority of implementation), and then the design and implementation of the features, this will be a suitable choice </w:t>
+      </w:r>
+      <w:r>
+        <w:fldChar w:fldCharType="begin"/>
+      </w:r>
+      <w:r>
+        <w:instrText xml:space="preserve"> ADDIN ZOTERO_ITEM CSL_CITATION {"citationID":"21G52mqi","properties":{"formattedCitation":"[127]","plainCitation":"[127]","noteIndex":0},"citationItems":[{"id":280,"uris":["http://zotero.org/users/local/qICbW6ZG/items/S7MU3VDP"],"itemData":{"id":280,"type":"webpage","abstract":"While scrum may be the most popular scrum methodology, it's worth considering feature-driven development, especially for long-term projects with large teams. Read about the steps of the FDD project life cycle, plus advantages and disadvantages of this met","container-title":"Lucidchart","language":"en","title":"Why (and How) You Should Use Feature-Driven Development","URL":"https://www.lucidchart.com/blog/why-use-feature-driven-development","accessed":{"date-parts":[["2025",11,13]]},"issued":{"date-parts":[["2019",12,4]]}}}],"schema":"https://github.com/citation-style-language/schema/raw/master/csl-citation.json"} </w:instrText>
+      </w:r>
+      <w:r>
+        <w:fldChar w:fldCharType="separate"/>
+      </w:r>
+      <w:r>
+        <w:t>[127]</w:t>
+      </w:r>
+      <w:r>
+        <w:fldChar w:fldCharType="end"/>
+      </w:r>
+      <w:r>
+        <w:t>.</w:t>
+      </w:r>
+    </w:p>
+    <w:p>
+      <w:r>
+        <w:t>Other methodologies that were researched and then discarded include the following:</w:t>
+      </w:r>
+    </w:p>
+    <w:p/>
     <w:p>
       <w:pPr>
         <w:pStyle w:val="ListParagraph"/>
@@ -19161,7 +19270,7 @@
           <w:b/>
           <w:bCs/>
         </w:rPr>
-        <w:t xml:space="preserve">Rapid Application Development </w:t>
+        <w:t>Test Driven Development</w:t>
       </w:r>
       <w:r>
         <w:rPr>
@@ -19173,334 +19282,10 @@
       <w:r>
         <w:t>TBD</w:t>
       </w:r>
-    </w:p>
-    <w:p/>
-    <w:p>
-      <w:pPr>
-        <w:pStyle w:val="Heading2"/>
-      </w:pPr>
-      <w:bookmarkStart w:id="28" w:name="_Toc214087668"/>
-      <w:r>
-        <w:lastRenderedPageBreak/>
-        <w:t>4</w:t>
-      </w:r>
-      <w:r>
-        <w:t>.3</w:t>
-      </w:r>
-      <w:r>
-        <w:t xml:space="preserve"> </w:t>
-      </w:r>
-      <w:r>
-        <w:t>Overview of System</w:t>
-      </w:r>
-      <w:bookmarkEnd w:id="28"/>
-      <w:r>
-        <w:t xml:space="preserve"> </w:t>
-      </w:r>
-    </w:p>
-    <w:p/>
-    <w:p>
-      <w:r>
-        <w:t xml:space="preserve">Describe the logical Architecture and </w:t>
-      </w:r>
-      <w:r>
-        <w:t xml:space="preserve">initial </w:t>
-      </w:r>
-      <w:r>
-        <w:t>physical infrastructure</w:t>
-      </w:r>
-    </w:p>
-    <w:p>
-      <w:r>
-        <w:t xml:space="preserve">Consider </w:t>
-      </w:r>
-      <w:r>
-        <w:t xml:space="preserve">and briefly </w:t>
-      </w:r>
-      <w:r>
-        <w:t>the system deployment</w:t>
-      </w:r>
-      <w:r>
-        <w:t xml:space="preserve"> or production environment</w:t>
-      </w:r>
-    </w:p>
-    <w:p/>
-    <w:p>
-      <w:r>
-        <w:t>System Overview</w:t>
-      </w:r>
-    </w:p>
-    <w:p/>
-    <w:p>
-      <w:pPr>
-        <w:rPr>
-          <w:i/>
-          <w:iCs/>
-        </w:rPr>
-      </w:pPr>
-      <w:r>
-        <w:rPr>
-          <w:i/>
-          <w:iCs/>
-        </w:rPr>
-        <w:t>Network Diagram &amp; Description</w:t>
-      </w:r>
-    </w:p>
-    <w:p/>
-    <w:p/>
-    <w:p/>
-    <w:p>
-      <w:pPr>
-        <w:pStyle w:val="Heading2"/>
-      </w:pPr>
-      <w:bookmarkStart w:id="29" w:name="_Toc214087669"/>
-      <w:r>
-        <w:t>4.4 Design System</w:t>
-      </w:r>
-      <w:bookmarkEnd w:id="29"/>
-      <w:r>
-        <w:t xml:space="preserve"> </w:t>
-      </w:r>
-    </w:p>
-    <w:p/>
-    <w:p>
-      <w:r>
-        <w:t>Use design methodology to create design</w:t>
-      </w:r>
-    </w:p>
-    <w:p/>
-    <w:p>
-      <w:r>
-        <w:t>Web Application</w:t>
-      </w:r>
-    </w:p>
-    <w:p/>
-    <w:p>
-      <w:r>
-        <w:rPr>
-          <w:i/>
-          <w:iCs/>
-        </w:rPr>
-        <w:t>Wireframes &amp; Descriptions</w:t>
-      </w:r>
-    </w:p>
-    <w:p/>
-    <w:p>
-      <w:r>
-        <w:t>Database</w:t>
-      </w:r>
-    </w:p>
-    <w:p/>
-    <w:p>
-      <w:pPr>
-        <w:rPr>
-          <w:i/>
-          <w:iCs/>
-        </w:rPr>
-      </w:pPr>
-      <w:r>
-        <w:rPr>
-          <w:i/>
-          <w:iCs/>
-        </w:rPr>
-        <w:t>Django Design Outline &amp; How It Translates To PostgreSQL</w:t>
-      </w:r>
-    </w:p>
-    <w:p/>
-    <w:p>
-      <w:r>
-        <w:t>Monitoring Platform</w:t>
-      </w:r>
-    </w:p>
-    <w:p/>
-    <w:p>
-      <w:pPr>
-        <w:rPr>
-          <w:i/>
-          <w:iCs/>
-        </w:rPr>
-      </w:pPr>
-      <w:r>
-        <w:rPr>
-          <w:i/>
-          <w:iCs/>
-        </w:rPr>
-        <w:t>How It Will Connect &amp; What Metrics Will Be Pulled</w:t>
-      </w:r>
-    </w:p>
-    <w:p/>
-    <w:p/>
-    <w:p/>
-    <w:p/>
-    <w:p/>
-    <w:p/>
-    <w:p/>
-    <w:p/>
-    <w:p/>
-    <w:p>
-      <w:pPr>
-        <w:pStyle w:val="Heading2"/>
-      </w:pPr>
-      <w:bookmarkStart w:id="30" w:name="_Toc214087670"/>
-      <w:r>
-        <w:lastRenderedPageBreak/>
-        <w:t>4</w:t>
-      </w:r>
-      <w:r>
-        <w:t>.</w:t>
-      </w:r>
-      <w:r>
-        <w:t>5</w:t>
-      </w:r>
-      <w:r>
-        <w:t xml:space="preserve"> </w:t>
-      </w:r>
-      <w:r>
-        <w:t>Conclusions</w:t>
-      </w:r>
-      <w:bookmarkEnd w:id="30"/>
-    </w:p>
-    <w:p/>
-    <w:p/>
-    <w:p/>
-    <w:p>
-      <w:pPr>
-        <w:rPr>
-          <w:rFonts w:asciiTheme="majorHAnsi" w:eastAsiaTheme="majorEastAsia" w:hAnsiTheme="majorHAnsi" w:cstheme="majorBidi"/>
-          <w:color w:val="2E74B5" w:themeColor="accent1" w:themeShade="BF"/>
-          <w:sz w:val="32"/>
-          <w:szCs w:val="32"/>
-        </w:rPr>
-      </w:pPr>
-      <w:r>
-        <w:br w:type="page"/>
-      </w:r>
-    </w:p>
-    <w:p>
-      <w:pPr>
-        <w:pStyle w:val="Heading1"/>
-      </w:pPr>
-      <w:bookmarkStart w:id="31" w:name="_Toc214087671"/>
-      <w:r>
-        <w:lastRenderedPageBreak/>
-        <w:t>5</w:t>
-      </w:r>
-      <w:r>
-        <w:t xml:space="preserve">. </w:t>
-      </w:r>
-      <w:r>
-        <w:t xml:space="preserve">Testing and </w:t>
-      </w:r>
-      <w:r>
-        <w:t>Evaluation</w:t>
-      </w:r>
-      <w:bookmarkEnd w:id="31"/>
-    </w:p>
-    <w:p/>
-    <w:p>
-      <w:pPr>
-        <w:pStyle w:val="Heading2"/>
-      </w:pPr>
-      <w:bookmarkStart w:id="32" w:name="_Toc214087672"/>
-      <w:r>
-        <w:t>5</w:t>
-      </w:r>
-      <w:r>
-        <w:t>.1</w:t>
-      </w:r>
-      <w:r>
-        <w:t xml:space="preserve"> </w:t>
-      </w:r>
-      <w:r>
-        <w:t>Introduction</w:t>
-      </w:r>
-      <w:bookmarkEnd w:id="32"/>
-    </w:p>
-    <w:p/>
-    <w:p>
-      <w:r>
-        <w:t>Describe testing and evaluation approaches appropriate to the parts of the system (Logical Architecture)</w:t>
-      </w:r>
-    </w:p>
-    <w:p/>
-    <w:p>
-      <w:pPr>
-        <w:pStyle w:val="Heading2"/>
-      </w:pPr>
-      <w:bookmarkStart w:id="33" w:name="_Toc214087673"/>
-      <w:r>
-        <w:t>5</w:t>
-      </w:r>
-      <w:r>
-        <w:t>.2</w:t>
-      </w:r>
-      <w:r>
-        <w:t xml:space="preserve"> </w:t>
-      </w:r>
-      <w:r>
-        <w:t>Plan for Testing</w:t>
-      </w:r>
-      <w:bookmarkEnd w:id="33"/>
-    </w:p>
-    <w:p/>
-    <w:p>
-      <w:r>
-        <w:t>Identify the approach for testing each part of the system</w:t>
-      </w:r>
-    </w:p>
-    <w:p>
-      <w:r>
-        <w:t>Provide test plan in structured manner</w:t>
-      </w:r>
-    </w:p>
-    <w:p>
-      <w:pPr>
-        <w:rPr>
-          <w:b/>
-          <w:bCs/>
-        </w:rPr>
-      </w:pPr>
-    </w:p>
-    <w:p>
-      <w:pPr>
-        <w:rPr>
-          <w:b/>
-          <w:bCs/>
-        </w:rPr>
-      </w:pPr>
-      <w:r>
-        <w:rPr>
-          <w:b/>
-          <w:bCs/>
-        </w:rPr>
-        <w:t>Prototype Testing</w:t>
-      </w:r>
-    </w:p>
-    <w:p/>
-    <w:p>
-      <w:pPr>
-        <w:rPr>
-          <w:b/>
-          <w:bCs/>
-          <w:i/>
-          <w:iCs/>
-        </w:rPr>
-      </w:pPr>
-      <w:r>
-        <w:rPr>
-          <w:b/>
-          <w:bCs/>
-          <w:i/>
-          <w:iCs/>
-        </w:rPr>
-        <w:t>Web Application</w:t>
-      </w:r>
-      <w:r>
-        <w:rPr>
-          <w:b/>
-          <w:bCs/>
-          <w:i/>
-          <w:iCs/>
+      <w:r>
+        <w:rPr>
+          <w:b/>
+          <w:bCs/>
         </w:rPr>
         <w:br/>
       </w:r>
@@ -19512,9 +19297,358 @@
           <w:ilvl w:val="0"/>
           <w:numId w:val="11"/>
         </w:numPr>
-      </w:pPr>
-      <w:r>
-        <w:t>Login</w:t>
+        <w:rPr>
+          <w:b/>
+          <w:bCs/>
+        </w:rPr>
+      </w:pPr>
+      <w:r>
+        <w:rPr>
+          <w:b/>
+          <w:bCs/>
+        </w:rPr>
+        <w:t xml:space="preserve">Rapid Application Development </w:t>
+      </w:r>
+      <w:r>
+        <w:rPr>
+          <w:b/>
+          <w:bCs/>
+        </w:rPr>
+        <w:br/>
+      </w:r>
+      <w:r>
+        <w:t>TBD</w:t>
+      </w:r>
+    </w:p>
+    <w:p/>
+    <w:p>
+      <w:pPr>
+        <w:pStyle w:val="Heading2"/>
+      </w:pPr>
+      <w:bookmarkStart w:id="28" w:name="_Toc214087668"/>
+      <w:r>
+        <w:lastRenderedPageBreak/>
+        <w:t>4</w:t>
+      </w:r>
+      <w:r>
+        <w:t>.3</w:t>
+      </w:r>
+      <w:r>
+        <w:t xml:space="preserve"> </w:t>
+      </w:r>
+      <w:r>
+        <w:t>Overview of System</w:t>
+      </w:r>
+      <w:bookmarkEnd w:id="28"/>
+      <w:r>
+        <w:t xml:space="preserve"> </w:t>
+      </w:r>
+    </w:p>
+    <w:p/>
+    <w:p>
+      <w:r>
+        <w:t xml:space="preserve">Describe the logical Architecture and </w:t>
+      </w:r>
+      <w:r>
+        <w:t xml:space="preserve">initial </w:t>
+      </w:r>
+      <w:r>
+        <w:t>physical infrastructure</w:t>
+      </w:r>
+    </w:p>
+    <w:p>
+      <w:r>
+        <w:t xml:space="preserve">Consider </w:t>
+      </w:r>
+      <w:r>
+        <w:t xml:space="preserve">and briefly </w:t>
+      </w:r>
+      <w:r>
+        <w:t>the system deployment</w:t>
+      </w:r>
+      <w:r>
+        <w:t xml:space="preserve"> or production environment</w:t>
+      </w:r>
+    </w:p>
+    <w:p/>
+    <w:p>
+      <w:r>
+        <w:t>System Overview</w:t>
+      </w:r>
+    </w:p>
+    <w:p/>
+    <w:p>
+      <w:pPr>
+        <w:rPr>
+          <w:i/>
+          <w:iCs/>
+        </w:rPr>
+      </w:pPr>
+      <w:r>
+        <w:rPr>
+          <w:i/>
+          <w:iCs/>
+        </w:rPr>
+        <w:t>Network Diagram &amp; Description</w:t>
+      </w:r>
+    </w:p>
+    <w:p/>
+    <w:p/>
+    <w:p/>
+    <w:p>
+      <w:pPr>
+        <w:pStyle w:val="Heading2"/>
+      </w:pPr>
+      <w:bookmarkStart w:id="29" w:name="_Toc214087669"/>
+      <w:r>
+        <w:t>4.4 Design System</w:t>
+      </w:r>
+      <w:bookmarkEnd w:id="29"/>
+      <w:r>
+        <w:t xml:space="preserve"> </w:t>
+      </w:r>
+    </w:p>
+    <w:p/>
+    <w:p>
+      <w:r>
+        <w:t>Use design methodology to create design</w:t>
+      </w:r>
+    </w:p>
+    <w:p/>
+    <w:p>
+      <w:r>
+        <w:t>Web Application</w:t>
+      </w:r>
+    </w:p>
+    <w:p/>
+    <w:p>
+      <w:r>
+        <w:rPr>
+          <w:i/>
+          <w:iCs/>
+        </w:rPr>
+        <w:t>Wireframes &amp; Descriptions</w:t>
+      </w:r>
+    </w:p>
+    <w:p/>
+    <w:p>
+      <w:r>
+        <w:t>Database</w:t>
+      </w:r>
+    </w:p>
+    <w:p/>
+    <w:p>
+      <w:pPr>
+        <w:rPr>
+          <w:i/>
+          <w:iCs/>
+        </w:rPr>
+      </w:pPr>
+      <w:r>
+        <w:rPr>
+          <w:i/>
+          <w:iCs/>
+        </w:rPr>
+        <w:t>Django Design Outline &amp; How It Translates To PostgreSQL</w:t>
+      </w:r>
+    </w:p>
+    <w:p/>
+    <w:p>
+      <w:r>
+        <w:t>Monitoring Platform</w:t>
+      </w:r>
+    </w:p>
+    <w:p/>
+    <w:p>
+      <w:pPr>
+        <w:rPr>
+          <w:i/>
+          <w:iCs/>
+        </w:rPr>
+      </w:pPr>
+      <w:r>
+        <w:rPr>
+          <w:i/>
+          <w:iCs/>
+        </w:rPr>
+        <w:t>How It Will Connect &amp; What Metrics Will Be Pulled</w:t>
+      </w:r>
+    </w:p>
+    <w:p/>
+    <w:p/>
+    <w:p/>
+    <w:p/>
+    <w:p/>
+    <w:p/>
+    <w:p/>
+    <w:p/>
+    <w:p/>
+    <w:p>
+      <w:pPr>
+        <w:pStyle w:val="Heading2"/>
+      </w:pPr>
+      <w:bookmarkStart w:id="30" w:name="_Toc214087670"/>
+      <w:r>
+        <w:lastRenderedPageBreak/>
+        <w:t>4</w:t>
+      </w:r>
+      <w:r>
+        <w:t>.</w:t>
+      </w:r>
+      <w:r>
+        <w:t>5</w:t>
+      </w:r>
+      <w:r>
+        <w:t xml:space="preserve"> </w:t>
+      </w:r>
+      <w:r>
+        <w:t>Conclusions</w:t>
+      </w:r>
+      <w:bookmarkEnd w:id="30"/>
+    </w:p>
+    <w:p/>
+    <w:p/>
+    <w:p/>
+    <w:p>
+      <w:pPr>
+        <w:rPr>
+          <w:rFonts w:asciiTheme="majorHAnsi" w:eastAsiaTheme="majorEastAsia" w:hAnsiTheme="majorHAnsi" w:cstheme="majorBidi"/>
+          <w:color w:val="2E74B5" w:themeColor="accent1" w:themeShade="BF"/>
+          <w:sz w:val="32"/>
+          <w:szCs w:val="32"/>
+        </w:rPr>
+      </w:pPr>
+      <w:r>
+        <w:br w:type="page"/>
+      </w:r>
+    </w:p>
+    <w:p>
+      <w:pPr>
+        <w:pStyle w:val="Heading1"/>
+      </w:pPr>
+      <w:bookmarkStart w:id="31" w:name="_Toc214087671"/>
+      <w:r>
+        <w:lastRenderedPageBreak/>
+        <w:t>5</w:t>
+      </w:r>
+      <w:r>
+        <w:t xml:space="preserve">. </w:t>
+      </w:r>
+      <w:r>
+        <w:t xml:space="preserve">Testing and </w:t>
+      </w:r>
+      <w:r>
+        <w:t>Evaluation</w:t>
+      </w:r>
+      <w:bookmarkEnd w:id="31"/>
+    </w:p>
+    <w:p/>
+    <w:p>
+      <w:pPr>
+        <w:pStyle w:val="Heading2"/>
+      </w:pPr>
+      <w:bookmarkStart w:id="32" w:name="_Toc214087672"/>
+      <w:r>
+        <w:t>5</w:t>
+      </w:r>
+      <w:r>
+        <w:t>.1</w:t>
+      </w:r>
+      <w:r>
+        <w:t xml:space="preserve"> </w:t>
+      </w:r>
+      <w:r>
+        <w:t>Introduction</w:t>
+      </w:r>
+      <w:bookmarkEnd w:id="32"/>
+    </w:p>
+    <w:p/>
+    <w:p>
+      <w:r>
+        <w:t>Describe testing and evaluation approaches appropriate to the parts of the system (Logical Architecture)</w:t>
+      </w:r>
+    </w:p>
+    <w:p/>
+    <w:p>
+      <w:pPr>
+        <w:pStyle w:val="Heading2"/>
+      </w:pPr>
+      <w:bookmarkStart w:id="33" w:name="_Toc214087673"/>
+      <w:r>
+        <w:t>5</w:t>
+      </w:r>
+      <w:r>
+        <w:t>.2</w:t>
+      </w:r>
+      <w:r>
+        <w:t xml:space="preserve"> </w:t>
+      </w:r>
+      <w:r>
+        <w:t>Plan for Testing</w:t>
+      </w:r>
+      <w:bookmarkEnd w:id="33"/>
+    </w:p>
+    <w:p/>
+    <w:p>
+      <w:r>
+        <w:t>Identify the approach for testing each part of the system</w:t>
+      </w:r>
+    </w:p>
+    <w:p>
+      <w:r>
+        <w:t>Provide test plan in structured manner</w:t>
+      </w:r>
+    </w:p>
+    <w:p>
+      <w:pPr>
+        <w:rPr>
+          <w:b/>
+          <w:bCs/>
+        </w:rPr>
+      </w:pPr>
+    </w:p>
+    <w:p>
+      <w:pPr>
+        <w:rPr>
+          <w:b/>
+          <w:bCs/>
+        </w:rPr>
+      </w:pPr>
+      <w:r>
+        <w:rPr>
+          <w:b/>
+          <w:bCs/>
+        </w:rPr>
+        <w:t>Prototype Testing</w:t>
+      </w:r>
+    </w:p>
+    <w:p/>
+    <w:p>
+      <w:pPr>
+        <w:rPr>
+          <w:b/>
+          <w:bCs/>
+          <w:i/>
+          <w:iCs/>
+        </w:rPr>
+      </w:pPr>
+      <w:r>
+        <w:rPr>
+          <w:b/>
+          <w:bCs/>
+          <w:i/>
+          <w:iCs/>
+        </w:rPr>
+        <w:t>Web Application</w:t>
+      </w:r>
+      <w:r>
+        <w:rPr>
+          <w:b/>
+          <w:bCs/>
+          <w:i/>
+          <w:iCs/>
+        </w:rPr>
+        <w:br/>
       </w:r>
     </w:p>
     <w:p>
@@ -19526,7 +19660,7 @@
         </w:numPr>
       </w:pPr>
       <w:r>
-        <w:t>Registration</w:t>
+        <w:t>Login</w:t>
       </w:r>
     </w:p>
     <w:p>
@@ -19538,7 +19672,7 @@
         </w:numPr>
       </w:pPr>
       <w:r>
-        <w:t>Module Access</w:t>
+        <w:t>Registration</w:t>
       </w:r>
     </w:p>
     <w:p>
@@ -19550,38 +19684,7 @@
         </w:numPr>
       </w:pPr>
       <w:r>
-        <w:t>File Access</w:t>
-      </w:r>
-      <w:r>
-        <w:br/>
-      </w:r>
-    </w:p>
-    <w:p>
-      <w:pPr>
-        <w:rPr>
-          <w:b/>
-          <w:bCs/>
-          <w:i/>
-          <w:iCs/>
-        </w:rPr>
-      </w:pPr>
-      <w:r>
-        <w:rPr>
-          <w:b/>
-          <w:bCs/>
-          <w:i/>
-          <w:iCs/>
-        </w:rPr>
-        <w:t>Database</w:t>
-      </w:r>
-      <w:r>
-        <w:rPr>
-          <w:b/>
-          <w:bCs/>
-          <w:i/>
-          <w:iCs/>
-        </w:rPr>
-        <w:br/>
+        <w:t>Module Access</w:t>
       </w:r>
     </w:p>
     <w:p>
@@ -19593,6 +19696,49 @@
         </w:numPr>
       </w:pPr>
       <w:r>
+        <w:t>File Access</w:t>
+      </w:r>
+      <w:r>
+        <w:br/>
+      </w:r>
+    </w:p>
+    <w:p>
+      <w:pPr>
+        <w:rPr>
+          <w:b/>
+          <w:bCs/>
+          <w:i/>
+          <w:iCs/>
+        </w:rPr>
+      </w:pPr>
+      <w:r>
+        <w:rPr>
+          <w:b/>
+          <w:bCs/>
+          <w:i/>
+          <w:iCs/>
+        </w:rPr>
+        <w:t>Database</w:t>
+      </w:r>
+      <w:r>
+        <w:rPr>
+          <w:b/>
+          <w:bCs/>
+          <w:i/>
+          <w:iCs/>
+        </w:rPr>
+        <w:br/>
+      </w:r>
+    </w:p>
+    <w:p>
+      <w:pPr>
+        <w:pStyle w:val="ListParagraph"/>
+        <w:numPr>
+          <w:ilvl w:val="0"/>
+          <w:numId w:val="11"/>
+        </w:numPr>
+      </w:pPr>
+      <w:r>
         <w:t>Benchmarking</w:t>
       </w:r>
       <w:r>
@@ -20232,7 +20378,7 @@
       <w:pPr>
         <w:pStyle w:val="Heading1"/>
         <w:sectPr>
-          <w:footerReference w:type="default" r:id="rId24"/>
+          <w:footerReference w:type="default" r:id="rId25"/>
           <w:pgSz w:w="11900" w:h="16840"/>
           <w:pgMar w:top="1440" w:right="1440" w:bottom="1440" w:left="1440" w:header="708" w:footer="708" w:gutter="0"/>
           <w:pgNumType w:start="1"/>
@@ -22061,7 +22207,7 @@
                     <pic:cNvPicPr/>
                   </pic:nvPicPr>
                   <pic:blipFill>
-                    <a:blip r:embed="rId25"/>
+                    <a:blip r:embed="rId26"/>
                     <a:stretch>
                       <a:fillRect/>
                     </a:stretch>
@@ -22104,7 +22250,7 @@
                     <pic:cNvPicPr/>
                   </pic:nvPicPr>
                   <pic:blipFill>
-                    <a:blip r:embed="rId26"/>
+                    <a:blip r:embed="rId27"/>
                     <a:stretch>
                       <a:fillRect/>
                     </a:stretch>
@@ -22152,7 +22298,7 @@
                     <pic:cNvPicPr/>
                   </pic:nvPicPr>
                   <pic:blipFill>
-                    <a:blip r:embed="rId27"/>
+                    <a:blip r:embed="rId28"/>
                     <a:stretch>
                       <a:fillRect/>
                     </a:stretch>
@@ -22194,7 +22340,7 @@
                     <pic:cNvPicPr/>
                   </pic:nvPicPr>
                   <pic:blipFill>
-                    <a:blip r:embed="rId28"/>
+                    <a:blip r:embed="rId29"/>
                     <a:stretch>
                       <a:fillRect/>
                     </a:stretch>
@@ -22246,7 +22392,7 @@
                     <pic:cNvPicPr/>
                   </pic:nvPicPr>
                   <pic:blipFill>
-                    <a:blip r:embed="rId29"/>
+                    <a:blip r:embed="rId30"/>
                     <a:stretch>
                       <a:fillRect/>
                     </a:stretch>
@@ -22288,7 +22434,7 @@
                     <pic:cNvPicPr/>
                   </pic:nvPicPr>
                   <pic:blipFill>
-                    <a:blip r:embed="rId30"/>
+                    <a:blip r:embed="rId31"/>
                     <a:stretch>
                       <a:fillRect/>
                     </a:stretch>
@@ -22337,7 +22483,7 @@
                     <pic:cNvPicPr/>
                   </pic:nvPicPr>
                   <pic:blipFill>
-                    <a:blip r:embed="rId31"/>
+                    <a:blip r:embed="rId32"/>
                     <a:stretch>
                       <a:fillRect/>
                     </a:stretch>
@@ -22379,7 +22525,7 @@
                     <pic:cNvPicPr/>
                   </pic:nvPicPr>
                   <pic:blipFill>
-                    <a:blip r:embed="rId32"/>
+                    <a:blip r:embed="rId33"/>
                     <a:stretch>
                       <a:fillRect/>
                     </a:stretch>
@@ -22425,7 +22571,7 @@
                     <pic:cNvPicPr/>
                   </pic:nvPicPr>
                   <pic:blipFill>
-                    <a:blip r:embed="rId33"/>
+                    <a:blip r:embed="rId34"/>
                     <a:stretch>
                       <a:fillRect/>
                     </a:stretch>
@@ -22467,7 +22613,7 @@
                     <pic:cNvPicPr/>
                   </pic:nvPicPr>
                   <pic:blipFill>
-                    <a:blip r:embed="rId34"/>
+                    <a:blip r:embed="rId35"/>
                     <a:stretch>
                       <a:fillRect/>
                     </a:stretch>
@@ -22513,7 +22659,7 @@
                     <pic:cNvPicPr/>
                   </pic:nvPicPr>
                   <pic:blipFill>
-                    <a:blip r:embed="rId35"/>
+                    <a:blip r:embed="rId36"/>
                     <a:stretch>
                       <a:fillRect/>
                     </a:stretch>
@@ -22555,7 +22701,7 @@
                     <pic:cNvPicPr/>
                   </pic:nvPicPr>
                   <pic:blipFill>
-                    <a:blip r:embed="rId36"/>
+                    <a:blip r:embed="rId37"/>
                     <a:stretch>
                       <a:fillRect/>
                     </a:stretch>
@@ -22608,7 +22754,7 @@
                     <pic:cNvPicPr/>
                   </pic:nvPicPr>
                   <pic:blipFill>
-                    <a:blip r:embed="rId37"/>
+                    <a:blip r:embed="rId38"/>
                     <a:stretch>
                       <a:fillRect/>
                     </a:stretch>
@@ -22650,7 +22796,7 @@
                     <pic:cNvPicPr/>
                   </pic:nvPicPr>
                   <pic:blipFill>
-                    <a:blip r:embed="rId38"/>
+                    <a:blip r:embed="rId39"/>
                     <a:stretch>
                       <a:fillRect/>
                     </a:stretch>
@@ -22740,7 +22886,7 @@
                     <pic:cNvPicPr/>
                   </pic:nvPicPr>
                   <pic:blipFill>
-                    <a:blip r:embed="rId39"/>
+                    <a:blip r:embed="rId40"/>
                     <a:stretch>
                       <a:fillRect/>
                     </a:stretch>
@@ -22804,7 +22950,7 @@
                     <pic:cNvPicPr/>
                   </pic:nvPicPr>
                   <pic:blipFill>
-                    <a:blip r:embed="rId40"/>
+                    <a:blip r:embed="rId41"/>
                     <a:stretch>
                       <a:fillRect/>
                     </a:stretch>
@@ -22860,7 +23006,7 @@
                     <pic:cNvPicPr/>
                   </pic:nvPicPr>
                   <pic:blipFill>
-                    <a:blip r:embed="rId41"/>
+                    <a:blip r:embed="rId42"/>
                     <a:stretch>
                       <a:fillRect/>
                     </a:stretch>
@@ -22949,7 +23095,7 @@
                     <pic:cNvPicPr/>
                   </pic:nvPicPr>
                   <pic:blipFill>
-                    <a:blip r:embed="rId42"/>
+                    <a:blip r:embed="rId43"/>
                     <a:stretch>
                       <a:fillRect/>
                     </a:stretch>
@@ -23029,7 +23175,7 @@
                     <pic:cNvPicPr/>
                   </pic:nvPicPr>
                   <pic:blipFill>
-                    <a:blip r:embed="rId43"/>
+                    <a:blip r:embed="rId44"/>
                     <a:stretch>
                       <a:fillRect/>
                     </a:stretch>
@@ -23093,7 +23239,7 @@
                     <pic:cNvPicPr/>
                   </pic:nvPicPr>
                   <pic:blipFill>
-                    <a:blip r:embed="rId44"/>
+                    <a:blip r:embed="rId45"/>
                     <a:stretch>
                       <a:fillRect/>
                     </a:stretch>
@@ -23190,7 +23336,7 @@
                     <pic:cNvPicPr/>
                   </pic:nvPicPr>
                   <pic:blipFill>
-                    <a:blip r:embed="rId45"/>
+                    <a:blip r:embed="rId46"/>
                     <a:stretch>
                       <a:fillRect/>
                     </a:stretch>
@@ -23254,7 +23400,7 @@
                     <pic:cNvPicPr/>
                   </pic:nvPicPr>
                   <pic:blipFill>
-                    <a:blip r:embed="rId46"/>
+                    <a:blip r:embed="rId47"/>
                     <a:stretch>
                       <a:fillRect/>
                     </a:stretch>
@@ -23318,7 +23464,7 @@
                     <pic:cNvPicPr/>
                   </pic:nvPicPr>
                   <pic:blipFill>
-                    <a:blip r:embed="rId47"/>
+                    <a:blip r:embed="rId48"/>
                     <a:stretch>
                       <a:fillRect/>
                     </a:stretch>
@@ -23354,7 +23500,7 @@
           <w:bCs/>
         </w:rPr>
         <w:sectPr>
-          <w:footerReference w:type="default" r:id="rId48"/>
+          <w:footerReference w:type="default" r:id="rId49"/>
           <w:pgSz w:w="11900" w:h="16840"/>
           <w:pgMar w:top="1440" w:right="1440" w:bottom="1440" w:left="1440" w:header="708" w:footer="708" w:gutter="0"/>
           <w:pgNumType w:chapStyle="1"/>
@@ -23418,127 +23564,6 @@
     <w:p>
       <w:pPr>
         <w:pStyle w:val="Heading1"/>
-        <w:sectPr>
-          <w:footerReference w:type="default" r:id="rId49"/>
-          <w:pgSz w:w="11900" w:h="16840"/>
-          <w:pgMar w:top="1440" w:right="1440" w:bottom="1440" w:left="1440" w:header="708" w:footer="708" w:gutter="0"/>
-          <w:pgNumType w:start="1" w:chapStyle="4"/>
-          <w:cols w:space="708"/>
-          <w:docGrid w:linePitch="360"/>
-        </w:sectPr>
-      </w:pPr>
-      <w:bookmarkStart w:id="53" w:name="_Toc113992177"/>
-    </w:p>
-    <w:p>
-      <w:pPr>
-        <w:pStyle w:val="Heading4"/>
-      </w:pPr>
-      <w:bookmarkStart w:id="54" w:name="_Toc210040991"/>
-      <w:bookmarkStart w:id="55" w:name="_Toc214087689"/>
-      <w:r>
-        <w:lastRenderedPageBreak/>
-        <w:t xml:space="preserve">Appendix </w:t>
-      </w:r>
-      <w:r>
-        <w:t>C</w:t>
-      </w:r>
-      <w:r>
-        <w:t xml:space="preserve">: </w:t>
-      </w:r>
-      <w:r>
-        <w:t>Design</w:t>
-      </w:r>
-      <w:bookmarkEnd w:id="55"/>
-      <w:r>
-        <w:t xml:space="preserve"> </w:t>
-      </w:r>
-      <w:bookmarkEnd w:id="53"/>
-      <w:bookmarkEnd w:id="54"/>
-    </w:p>
-    <w:p/>
-    <w:p>
-      <w:pPr>
-        <w:jc w:val="center"/>
-      </w:pPr>
-      <w:r>
-        <w:t>Wireframe A – Landing Page</w:t>
-      </w:r>
-    </w:p>
-    <w:p>
-      <w:pPr>
-        <w:jc w:val="center"/>
-      </w:pPr>
-      <w:r>
-        <w:t>Wireframe B – Registration Screen</w:t>
-      </w:r>
-    </w:p>
-    <w:p>
-      <w:pPr>
-        <w:jc w:val="center"/>
-      </w:pPr>
-      <w:r>
-        <w:t>Wireframe C – Student Dashboard</w:t>
-      </w:r>
-    </w:p>
-    <w:p>
-      <w:pPr>
-        <w:jc w:val="center"/>
-      </w:pPr>
-      <w:r>
-        <w:t>Wireframe D – Lecturer Dashboard</w:t>
-      </w:r>
-    </w:p>
-    <w:p>
-      <w:pPr>
-        <w:jc w:val="center"/>
-      </w:pPr>
-      <w:r>
-        <w:t>Wireframe E – Module Page</w:t>
-      </w:r>
-    </w:p>
-    <w:p>
-      <w:pPr>
-        <w:jc w:val="center"/>
-      </w:pPr>
-    </w:p>
-    <w:p>
-      <w:pPr>
-        <w:jc w:val="center"/>
-      </w:pPr>
-      <w:r>
-        <w:t>Database Schema Design</w:t>
-      </w:r>
-    </w:p>
-    <w:p>
-      <w:pPr>
-        <w:jc w:val="center"/>
-      </w:pPr>
-    </w:p>
-    <w:p>
-      <w:pPr>
-        <w:jc w:val="center"/>
-      </w:pPr>
-      <w:r>
-        <w:t>Directories</w:t>
-      </w:r>
-    </w:p>
-    <w:p>
-      <w:pPr>
-        <w:jc w:val="center"/>
-      </w:pPr>
-    </w:p>
-    <w:p>
-      <w:pPr>
-        <w:jc w:val="center"/>
-      </w:pPr>
-      <w:r>
-        <w:t>Code Related Layouts (Classes etc.)</w:t>
-      </w:r>
-    </w:p>
-    <w:p/>
-    <w:p/>
-    <w:p>
-      <w:pPr>
         <w:sectPr>
           <w:footerReference w:type="default" r:id="rId50"/>
           <w:pgSz w:w="11900" w:h="16840"/>
@@ -23548,28 +23573,114 @@
           <w:docGrid w:linePitch="360"/>
         </w:sectPr>
       </w:pPr>
+      <w:bookmarkStart w:id="53" w:name="_Toc113992177"/>
     </w:p>
     <w:p>
       <w:pPr>
         <w:pStyle w:val="Heading4"/>
       </w:pPr>
-      <w:bookmarkStart w:id="56" w:name="_Toc210040992"/>
-      <w:bookmarkStart w:id="57" w:name="_Toc214087690"/>
+      <w:bookmarkStart w:id="54" w:name="_Toc214087689"/>
+      <w:bookmarkStart w:id="55" w:name="_Toc210040991"/>
       <w:r>
         <w:lastRenderedPageBreak/>
         <w:t xml:space="preserve">Appendix </w:t>
       </w:r>
       <w:r>
-        <w:t>D</w:t>
-      </w:r>
-      <w:r>
-        <w:t>: Prompts Used with ChatGPT</w:t>
-      </w:r>
-      <w:bookmarkEnd w:id="56"/>
-      <w:bookmarkEnd w:id="57"/>
-    </w:p>
-    <w:p/>
-    <w:p/>
+        <w:t>C</w:t>
+      </w:r>
+      <w:r>
+        <w:t xml:space="preserve">: </w:t>
+      </w:r>
+      <w:r>
+        <w:t>Design</w:t>
+      </w:r>
+      <w:bookmarkEnd w:id="54"/>
+      <w:r>
+        <w:t xml:space="preserve"> </w:t>
+      </w:r>
+      <w:bookmarkEnd w:id="53"/>
+      <w:bookmarkEnd w:id="55"/>
+    </w:p>
+    <w:p/>
+    <w:p>
+      <w:pPr>
+        <w:jc w:val="center"/>
+      </w:pPr>
+      <w:r>
+        <w:t>Wireframe A – Landing Page</w:t>
+      </w:r>
+    </w:p>
+    <w:p>
+      <w:pPr>
+        <w:jc w:val="center"/>
+      </w:pPr>
+      <w:r>
+        <w:t>Wireframe B – Registration Screen</w:t>
+      </w:r>
+    </w:p>
+    <w:p>
+      <w:pPr>
+        <w:jc w:val="center"/>
+      </w:pPr>
+      <w:r>
+        <w:t>Wireframe C – Student Dashboard</w:t>
+      </w:r>
+    </w:p>
+    <w:p>
+      <w:pPr>
+        <w:jc w:val="center"/>
+      </w:pPr>
+      <w:r>
+        <w:t>Wireframe D – Lecturer Dashboard</w:t>
+      </w:r>
+    </w:p>
+    <w:p>
+      <w:pPr>
+        <w:jc w:val="center"/>
+      </w:pPr>
+      <w:r>
+        <w:t>Wireframe E – Module Page</w:t>
+      </w:r>
+    </w:p>
+    <w:p>
+      <w:pPr>
+        <w:jc w:val="center"/>
+      </w:pPr>
+    </w:p>
+    <w:p>
+      <w:pPr>
+        <w:jc w:val="center"/>
+      </w:pPr>
+      <w:r>
+        <w:t>Database Schema Design</w:t>
+      </w:r>
+    </w:p>
+    <w:p>
+      <w:pPr>
+        <w:jc w:val="center"/>
+      </w:pPr>
+    </w:p>
+    <w:p>
+      <w:pPr>
+        <w:jc w:val="center"/>
+      </w:pPr>
+      <w:r>
+        <w:t>Directories</w:t>
+      </w:r>
+    </w:p>
+    <w:p>
+      <w:pPr>
+        <w:jc w:val="center"/>
+      </w:pPr>
+    </w:p>
+    <w:p>
+      <w:pPr>
+        <w:jc w:val="center"/>
+      </w:pPr>
+      <w:r>
+        <w:t>Code Related Layouts (Classes etc.)</w:t>
+      </w:r>
+    </w:p>
     <w:p/>
     <w:p/>
     <w:p>
@@ -23588,6 +23699,180 @@
       <w:pPr>
         <w:pStyle w:val="Heading4"/>
       </w:pPr>
+      <w:bookmarkStart w:id="56" w:name="_Toc210040992"/>
+      <w:bookmarkStart w:id="57" w:name="_Toc214087690"/>
+      <w:r>
+        <w:lastRenderedPageBreak/>
+        <w:t xml:space="preserve">Appendix </w:t>
+      </w:r>
+      <w:r>
+        <w:t>D</w:t>
+      </w:r>
+      <w:r>
+        <w:t>: Prompts Used with ChatGPT</w:t>
+      </w:r>
+      <w:bookmarkEnd w:id="56"/>
+      <w:bookmarkEnd w:id="57"/>
+    </w:p>
+    <w:p>
+      <w:r>
+        <w:br/>
+      </w:r>
+    </w:p>
+    <w:p>
+      <w:pPr>
+        <w:pStyle w:val="ListParagraph"/>
+        <w:numPr>
+          <w:ilvl w:val="0"/>
+          <w:numId w:val="14"/>
+        </w:numPr>
+      </w:pPr>
+      <w:r>
+        <w:t>I have outlined a rough idea of my schema that would work with Django, HTMX and PostgreSQL for my VLE, are there any issues you see looking at this?</w:t>
+      </w:r>
+      <w:r>
+        <w:t xml:space="preserve"> (Attached outline.txt)</w:t>
+      </w:r>
+      <w:r>
+        <w:br/>
+      </w:r>
+    </w:p>
+    <w:p>
+      <w:pPr>
+        <w:pStyle w:val="ListParagraph"/>
+        <w:numPr>
+          <w:ilvl w:val="0"/>
+          <w:numId w:val="14"/>
+        </w:numPr>
+      </w:pPr>
+      <w:r>
+        <w:t xml:space="preserve">I want to focus on creating a working prototype, so let’s break it down into individual pieces that I can implement into my working environment </w:t>
+      </w:r>
+      <w:r>
+        <w:t xml:space="preserve">and edit to my needs </w:t>
+      </w:r>
+      <w:r>
+        <w:t xml:space="preserve">as we go. Starting off, let us create the login system (for students and lecturers only), so that they can gain access to their homepage / dashboard. I will need all relevant files for construction, html, css, js (where needed), htmx, django. Also, give me </w:t>
+      </w:r>
+      <w:r>
+        <w:t>assistance on initial directory placement</w:t>
+      </w:r>
+      <w:r>
+        <w:t>.</w:t>
+      </w:r>
+      <w:r>
+        <w:br/>
+      </w:r>
+    </w:p>
+    <w:p>
+      <w:pPr>
+        <w:pStyle w:val="ListParagraph"/>
+        <w:numPr>
+          <w:ilvl w:val="0"/>
+          <w:numId w:val="14"/>
+        </w:numPr>
+      </w:pPr>
+      <w:r>
+        <w:t>Ok, I want to begin building the dashboard code. There will be slight differences between what is presented for students and lecturers, but I will deliver the outline. Student Dashboard: - Header (Full Width) -- Left: 'Eagna' Text -- Center: Nav Menu: Dashboard | Tools | Inbox | Website -- Right: Notification Button | User (Username) - Body (Full Width with Small Padding Around Elements -- Upcoming Assignments (Show Title) --- Clickable Box Item for Each Assignment Upcoming (Title, Module, Due Date displayed) --&gt; will display a modal displaying relevant information -- Your Modules (Show Title) --- Clickable Box Item for Each Module (Title, Module Code, Lecturer displayed) --&gt; when click, will bring to module page - Footer (Full Width) -- Image --- Same Nav Menu As Header Lecturer Dashboard Differences: - Instead of Upcoming Assignments -- Clickable Box Item for each Ungraded Submissions (Title, Module, Student) --&gt; will display a modal displaying relevant information</w:t>
+      </w:r>
+      <w:r>
+        <w:br/>
+      </w:r>
+    </w:p>
+    <w:p>
+      <w:pPr>
+        <w:pStyle w:val="ListParagraph"/>
+        <w:numPr>
+          <w:ilvl w:val="0"/>
+          <w:numId w:val="14"/>
+        </w:numPr>
+      </w:pPr>
+      <w:r>
+        <w:t>Now, I want to start working on the weekly resources in the module page. I want the sections to be split between weeks (1 - 15) by default, and the weeks should only appear when there has been a learning material file attached to them. The main title will be 'Academic Calendar', with a below subheading with the Week Number, a below small description editable by the lecturer, and then each attached file to that week below. There should be a usable upload button for the lecturer to attach files.</w:t>
+      </w:r>
+      <w:r>
+        <w:br/>
+      </w:r>
+    </w:p>
+    <w:p>
+      <w:pPr>
+        <w:pStyle w:val="ListParagraph"/>
+        <w:numPr>
+          <w:ilvl w:val="0"/>
+          <w:numId w:val="14"/>
+        </w:numPr>
+      </w:pPr>
+      <w:r>
+        <w:t>the next step is to add descriptions for assignments, before adding the ability for lecturers to create assignments (and attaching files to it that the student can view)</w:t>
+      </w:r>
+      <w:r>
+        <w:br/>
+      </w:r>
+    </w:p>
+    <w:p>
+      <w:pPr>
+        <w:pStyle w:val="ListParagraph"/>
+        <w:numPr>
+          <w:ilvl w:val="0"/>
+          <w:numId w:val="14"/>
+        </w:numPr>
+      </w:pPr>
+      <w:r>
+        <w:t>I want students to be able to make submissions to assignments now, and for lecturers to be able to grade these submissions.</w:t>
+      </w:r>
+      <w:r>
+        <w:br/>
+      </w:r>
+    </w:p>
+    <w:p>
+      <w:pPr>
+        <w:pStyle w:val="ListParagraph"/>
+        <w:numPr>
+          <w:ilvl w:val="0"/>
+          <w:numId w:val="14"/>
+        </w:numPr>
+        <w:spacing w:after="0"/>
+        <w:rPr>
+          <w:lang w:val="en-IE" w:eastAsia="en-IE"/>
+        </w:rPr>
+      </w:pPr>
+      <w:r>
+        <w:rPr>
+          <w:lang w:val="en-IE" w:eastAsia="en-IE"/>
+        </w:rPr>
+        <w:t xml:space="preserve">I need the dashboard for lecturers / students for upcoming assignments and ungraded submissions to be clicked on and display the assignment page we have implemented. There is no need for the modals </w:t>
+      </w:r>
+      <w:r>
+        <w:rPr>
+          <w:lang w:val="en-IE" w:eastAsia="en-IE"/>
+        </w:rPr>
+        <w:t xml:space="preserve">we created in step 3 </w:t>
+      </w:r>
+      <w:r>
+        <w:rPr>
+          <w:lang w:val="en-IE" w:eastAsia="en-IE"/>
+        </w:rPr>
+        <w:t>anymore.</w:t>
+      </w:r>
+    </w:p>
+    <w:p/>
+    <w:p/>
+    <w:p>
+      <w:pPr>
+        <w:sectPr>
+          <w:footerReference w:type="default" r:id="rId52"/>
+          <w:pgSz w:w="11900" w:h="16840"/>
+          <w:pgMar w:top="1440" w:right="1440" w:bottom="1440" w:left="1440" w:header="708" w:footer="708" w:gutter="0"/>
+          <w:pgNumType w:start="1" w:chapStyle="4"/>
+          <w:cols w:space="708"/>
+          <w:docGrid w:linePitch="360"/>
+        </w:sectPr>
+      </w:pPr>
+    </w:p>
+    <w:p>
+      <w:pPr>
+        <w:pStyle w:val="Heading4"/>
+      </w:pPr>
       <w:bookmarkStart w:id="58" w:name="_Toc210040993"/>
       <w:bookmarkStart w:id="59" w:name="_Toc214087691"/>
       <w:r>
@@ -23609,7 +23894,7 @@
     <w:p/>
     <w:p/>
     <w:sectPr>
-      <w:footerReference w:type="default" r:id="rId52"/>
+      <w:footerReference w:type="default" r:id="rId53"/>
       <w:pgSz w:w="11906" w:h="16838"/>
       <w:pgMar w:top="1440" w:right="1440" w:bottom="1440" w:left="1440" w:header="708" w:footer="708" w:gutter="0"/>
       <w:pgNumType w:start="1" w:chapStyle="4"/>
@@ -25328,6 +25613,92 @@
     </w:lvl>
   </w:abstractNum>
   <w:abstractNum w:abstractNumId="8" w15:restartNumberingAfterBreak="0">
+    <w:nsid w:val="3F3D526D"/>
+    <w:multiLevelType w:val="hybridMultilevel"/>
+    <w:tmpl w:val="F1B67114"/>
+    <w:lvl w:ilvl="0" w:tplc="1809000F">
+      <w:start w:val="1"/>
+      <w:numFmt w:val="decimal"/>
+      <w:lvlText w:val="%1."/>
+      <w:lvlJc w:val="left"/>
+      <w:pPr>
+        <w:ind w:left="720" w:hanging="360"/>
+      </w:pPr>
+    </w:lvl>
+    <w:lvl w:ilvl="1" w:tplc="18090019" w:tentative="1">
+      <w:start w:val="1"/>
+      <w:numFmt w:val="lowerLetter"/>
+      <w:lvlText w:val="%2."/>
+      <w:lvlJc w:val="left"/>
+      <w:pPr>
+        <w:ind w:left="1440" w:hanging="360"/>
+      </w:pPr>
+    </w:lvl>
+    <w:lvl w:ilvl="2" w:tplc="1809001B" w:tentative="1">
+      <w:start w:val="1"/>
+      <w:numFmt w:val="lowerRoman"/>
+      <w:lvlText w:val="%3."/>
+      <w:lvlJc w:val="right"/>
+      <w:pPr>
+        <w:ind w:left="2160" w:hanging="180"/>
+      </w:pPr>
+    </w:lvl>
+    <w:lvl w:ilvl="3" w:tplc="1809000F" w:tentative="1">
+      <w:start w:val="1"/>
+      <w:numFmt w:val="decimal"/>
+      <w:lvlText w:val="%4."/>
+      <w:lvlJc w:val="left"/>
+      <w:pPr>
+        <w:ind w:left="2880" w:hanging="360"/>
+      </w:pPr>
+    </w:lvl>
+    <w:lvl w:ilvl="4" w:tplc="18090019" w:tentative="1">
+      <w:start w:val="1"/>
+      <w:numFmt w:val="lowerLetter"/>
+      <w:lvlText w:val="%5."/>
+      <w:lvlJc w:val="left"/>
+      <w:pPr>
+        <w:ind w:left="3600" w:hanging="360"/>
+      </w:pPr>
+    </w:lvl>
+    <w:lvl w:ilvl="5" w:tplc="1809001B" w:tentative="1">
+      <w:start w:val="1"/>
+      <w:numFmt w:val="lowerRoman"/>
+      <w:lvlText w:val="%6."/>
+      <w:lvlJc w:val="right"/>
+      <w:pPr>
+        <w:ind w:left="4320" w:hanging="180"/>
+      </w:pPr>
+    </w:lvl>
+    <w:lvl w:ilvl="6" w:tplc="1809000F" w:tentative="1">
+      <w:start w:val="1"/>
+      <w:numFmt w:val="decimal"/>
+      <w:lvlText w:val="%7."/>
+      <w:lvlJc w:val="left"/>
+      <w:pPr>
+        <w:ind w:left="5040" w:hanging="360"/>
+      </w:pPr>
+    </w:lvl>
+    <w:lvl w:ilvl="7" w:tplc="18090019" w:tentative="1">
+      <w:start w:val="1"/>
+      <w:numFmt w:val="lowerLetter"/>
+      <w:lvlText w:val="%8."/>
+      <w:lvlJc w:val="left"/>
+      <w:pPr>
+        <w:ind w:left="5760" w:hanging="360"/>
+      </w:pPr>
+    </w:lvl>
+    <w:lvl w:ilvl="8" w:tplc="1809001B" w:tentative="1">
+      <w:start w:val="1"/>
+      <w:numFmt w:val="lowerRoman"/>
+      <w:lvlText w:val="%9."/>
+      <w:lvlJc w:val="right"/>
+      <w:pPr>
+        <w:ind w:left="6480" w:hanging="180"/>
+      </w:pPr>
+    </w:lvl>
+  </w:abstractNum>
+  <w:abstractNum w:abstractNumId="9" w15:restartNumberingAfterBreak="0">
     <w:nsid w:val="53FD5E79"/>
     <w:multiLevelType w:val="multilevel"/>
     <w:tmpl w:val="32A8D904"/>
@@ -25441,7 +25812,7 @@
       </w:rPr>
     </w:lvl>
   </w:abstractNum>
-  <w:abstractNum w:abstractNumId="9" w15:restartNumberingAfterBreak="0">
+  <w:abstractNum w:abstractNumId="10" w15:restartNumberingAfterBreak="0">
     <w:nsid w:val="59641646"/>
     <w:multiLevelType w:val="multilevel"/>
     <w:tmpl w:val="F7C2809C"/>
@@ -25554,7 +25925,7 @@
       </w:rPr>
     </w:lvl>
   </w:abstractNum>
-  <w:abstractNum w:abstractNumId="10" w15:restartNumberingAfterBreak="0">
+  <w:abstractNum w:abstractNumId="11" w15:restartNumberingAfterBreak="0">
     <w:nsid w:val="60CE0DF1"/>
     <w:multiLevelType w:val="hybridMultilevel"/>
     <w:tmpl w:val="9A505B50"/>
@@ -25667,7 +26038,7 @@
       </w:rPr>
     </w:lvl>
   </w:abstractNum>
-  <w:abstractNum w:abstractNumId="11" w15:restartNumberingAfterBreak="0">
+  <w:abstractNum w:abstractNumId="12" w15:restartNumberingAfterBreak="0">
     <w:nsid w:val="7574424B"/>
     <w:multiLevelType w:val="multilevel"/>
     <w:tmpl w:val="FB9075A2"/>
@@ -25780,7 +26151,7 @@
       </w:rPr>
     </w:lvl>
   </w:abstractNum>
-  <w:abstractNum w:abstractNumId="12" w15:restartNumberingAfterBreak="0">
+  <w:abstractNum w:abstractNumId="13" w15:restartNumberingAfterBreak="0">
     <w:nsid w:val="7BBE7456"/>
     <w:multiLevelType w:val="hybridMultilevel"/>
     <w:tmpl w:val="447A7A52"/>
@@ -25894,7 +26265,7 @@
     </w:lvl>
   </w:abstractNum>
   <w:num w:numId="1" w16cid:durableId="219705612">
-    <w:abstractNumId w:val="9"/>
+    <w:abstractNumId w:val="10"/>
   </w:num>
   <w:num w:numId="2" w16cid:durableId="1361665836">
     <w:abstractNumId w:val="0"/>
@@ -25903,7 +26274,7 @@
     <w:abstractNumId w:val="2"/>
   </w:num>
   <w:num w:numId="4" w16cid:durableId="329449934">
-    <w:abstractNumId w:val="11"/>
+    <w:abstractNumId w:val="12"/>
   </w:num>
   <w:num w:numId="5" w16cid:durableId="1390616826">
     <w:abstractNumId w:val="7"/>
@@ -25921,16 +26292,19 @@
     <w:abstractNumId w:val="3"/>
   </w:num>
   <w:num w:numId="10" w16cid:durableId="941568048">
-    <w:abstractNumId w:val="8"/>
+    <w:abstractNumId w:val="9"/>
   </w:num>
   <w:num w:numId="11" w16cid:durableId="382490416">
-    <w:abstractNumId w:val="10"/>
+    <w:abstractNumId w:val="11"/>
   </w:num>
   <w:num w:numId="12" w16cid:durableId="349766307">
-    <w:abstractNumId w:val="12"/>
+    <w:abstractNumId w:val="13"/>
   </w:num>
   <w:num w:numId="13" w16cid:durableId="1136723051">
     <w:abstractNumId w:val="5"/>
+  </w:num>
+  <w:num w:numId="14" w16cid:durableId="1491410146">
+    <w:abstractNumId w:val="8"/>
   </w:num>
 </w:numbering>
 </file>
@@ -26435,6 +26809,7 @@
   <w:style w:type="character" w:default="1" w:styleId="DefaultParagraphFont">
     <w:name w:val="Default Paragraph Font"/>
     <w:uiPriority w:val="1"/>
+    <w:semiHidden/>
     <w:unhideWhenUsed/>
   </w:style>
   <w:style w:type="table" w:default="1" w:styleId="TableNormal">
@@ -26753,6 +27128,18 @@
       <w:lang w:val="en-GB"/>
     </w:rPr>
   </w:style>
+  <w:style w:type="character" w:styleId="UnresolvedMention">
+    <w:name w:val="Unresolved Mention"/>
+    <w:basedOn w:val="DefaultParagraphFont"/>
+    <w:uiPriority w:val="99"/>
+    <w:semiHidden/>
+    <w:unhideWhenUsed/>
+    <w:rsid w:val="00B62ECE"/>
+    <w:rPr>
+      <w:color w:val="605E5C"/>
+      <w:shd w:val="clear" w:color="auto" w:fill="E1DFDD"/>
+    </w:rPr>
+  </w:style>
 </w:styles>
 </file>
 

</xml_diff>